<commit_message>
Added tests for Funds page and print methods, changed main in AccountDatabase.java to see error in Date.java
</commit_message>
<xml_diff>
--- a/Test Specification.docx
+++ b/Test Specification.docx
@@ -236,16 +236,11 @@
               <w:t>for</w:t>
             </w:r>
             <w:r>
-              <w:t xml:space="preserve"> open accounts button, </w:t>
-            </w:r>
-            <w:proofErr w:type="gramStart"/>
-            <w:r>
-              <w:t xml:space="preserve">and </w:t>
-            </w:r>
-            <w:r>
-              <w:t xml:space="preserve"> tests</w:t>
-            </w:r>
-            <w:proofErr w:type="gramEnd"/>
+              <w:t xml:space="preserve"> open accounts button, and </w:t>
+            </w:r>
+            <w:r>
+              <w:t>tests</w:t>
+            </w:r>
             <w:r>
               <w:t xml:space="preserve"> open accounts</w:t>
             </w:r>
@@ -1009,15 +1004,7 @@
               <w:t xml:space="preserve">  first Name: Julian</w:t>
             </w:r>
             <w:r>
-              <w:t xml:space="preserve">, last name: Romero, Date: </w:t>
-            </w:r>
-            <w:proofErr w:type="gramStart"/>
-            <w:r>
-              <w:t>12!/</w:t>
-            </w:r>
-            <w:proofErr w:type="gramEnd"/>
-            <w:r>
-              <w:t>21/2003</w:t>
+              <w:t>, last name: Romero, Date: 12!/21/2003</w:t>
             </w:r>
           </w:p>
           <w:p>
@@ -1236,23 +1223,11 @@
               <w:t xml:space="preserve"> </w:t>
             </w:r>
             <w:r>
-              <w:t>first Name: J</w:t>
-            </w:r>
-            <w:r>
-              <w:t>ulian</w:t>
-            </w:r>
-            <w:r>
-              <w:t xml:space="preserve">, last name: Romero, Date: </w:t>
+              <w:t xml:space="preserve">first Name: Julian, last name: Romero, Date: </w:t>
             </w:r>
             <w:r>
               <w:lastRenderedPageBreak/>
-              <w:t xml:space="preserve">2/28/2021, 21, </w:t>
-            </w:r>
-            <w:r>
-              <w:t>money market</w:t>
-            </w:r>
-            <w:r>
-              <w:t xml:space="preserve"> clicked</w:t>
+              <w:t>2/28/2021, 21, money market clicked</w:t>
             </w:r>
           </w:p>
           <w:p>
@@ -1303,13 +1278,7 @@
               <w:t>8</w:t>
             </w:r>
             <w:r>
-              <w:t>: first Name: Julian, last name: Romero, Date</w:t>
-            </w:r>
-            <w:r>
-              <w:t xml:space="preserve"> </w:t>
-            </w:r>
-            <w:r>
-              <w:t>2/28/2021, 21, money market clicked</w:t>
+              <w:t>: first Name: Julian, last name: Romero, Date 2/28/2021, 21, money market clicked</w:t>
             </w:r>
           </w:p>
           <w:p>
@@ -1852,13 +1821,8 @@
             <w:r>
               <w:t>“</w:t>
             </w:r>
-            <w:proofErr w:type="spellStart"/>
-            <w:r>
-              <w:t>MoneyMarket</w:t>
-            </w:r>
-            <w:proofErr w:type="spellEnd"/>
-            <w:r>
-              <w:t xml:space="preserve"> Account, Julian Romero, has been added.</w:t>
+            <w:r>
+              <w:t>MoneyMarket Account, Julian Romero, has been added.</w:t>
             </w:r>
             <w:r>
               <w:t>”</w:t>
@@ -2203,13 +2167,7 @@
               <w:t>• Case 1:</w:t>
             </w:r>
             <w:r>
-              <w:t xml:space="preserve"> press</w:t>
-            </w:r>
-            <w:r>
-              <w:t xml:space="preserve"> close</w:t>
-            </w:r>
-            <w:r>
-              <w:t xml:space="preserve"> button with empty text boxes</w:t>
+              <w:t xml:space="preserve"> press close button with empty text boxes</w:t>
             </w:r>
           </w:p>
           <w:p>
@@ -2234,13 +2192,7 @@
               <w:t>• Case 2:</w:t>
             </w:r>
             <w:r>
-              <w:t xml:space="preserve"> press </w:t>
-            </w:r>
-            <w:r>
-              <w:t>close</w:t>
-            </w:r>
-            <w:r>
-              <w:t xml:space="preserve"> button with invalid first name filled and rest empty</w:t>
+              <w:t xml:space="preserve"> press close button with invalid first name filled and rest empty</w:t>
             </w:r>
           </w:p>
           <w:p>
@@ -2265,13 +2217,7 @@
               <w:t>Case 3:</w:t>
             </w:r>
             <w:r>
-              <w:t xml:space="preserve">  press </w:t>
-            </w:r>
-            <w:r>
-              <w:t>close</w:t>
-            </w:r>
-            <w:r>
-              <w:t xml:space="preserve"> button with valid first name filled, and rest empty</w:t>
+              <w:t xml:space="preserve">  press close button with valid first name filled, and rest empty</w:t>
             </w:r>
           </w:p>
           <w:p>
@@ -2293,13 +2239,7 @@
               <w:t>• Case 4</w:t>
             </w:r>
             <w:r>
-              <w:t xml:space="preserve">: press </w:t>
-            </w:r>
-            <w:r>
-              <w:t xml:space="preserve">close </w:t>
-            </w:r>
-            <w:r>
-              <w:t>button with valid first name filled, an invalid second name, and rest empty.</w:t>
+              <w:t>: press close button with valid first name filled, an invalid second name, and rest empty.</w:t>
             </w:r>
           </w:p>
           <w:p>
@@ -2324,13 +2264,7 @@
               <w:t>• Case 5:</w:t>
             </w:r>
             <w:r>
-              <w:t xml:space="preserve"> press </w:t>
-            </w:r>
-            <w:r>
-              <w:t>close</w:t>
-            </w:r>
-            <w:r>
-              <w:t xml:space="preserve"> button with valid first name filled, and a valid last name, and rest empty.</w:t>
+              <w:t xml:space="preserve"> press close button with valid first name filled, and a valid last name, and rest empty.</w:t>
             </w:r>
           </w:p>
           <w:p>
@@ -2366,13 +2300,7 @@
               <w:t>:</w:t>
             </w:r>
             <w:r>
-              <w:t xml:space="preserve"> press close button with valid first name filled, and a valid last name, and </w:t>
-            </w:r>
-            <w:r>
-              <w:t>checking clicked</w:t>
-            </w:r>
-            <w:r>
-              <w:t>.</w:t>
+              <w:t xml:space="preserve"> press close button with valid first name filled, and a valid last name, and checking clicked.</w:t>
             </w:r>
           </w:p>
           <w:p>
@@ -2408,13 +2336,7 @@
               <w:t>:</w:t>
             </w:r>
             <w:r>
-              <w:t xml:space="preserve"> press close button with valid first name filled, and a valid last name, and </w:t>
-            </w:r>
-            <w:r>
-              <w:t>saving</w:t>
-            </w:r>
-            <w:r>
-              <w:t xml:space="preserve"> clicked.</w:t>
+              <w:t xml:space="preserve"> press close button with valid first name filled, and a valid last name, and saving clicked.</w:t>
             </w:r>
           </w:p>
           <w:p>
@@ -2443,13 +2365,7 @@
               <w:t>8:</w:t>
             </w:r>
             <w:r>
-              <w:t xml:space="preserve"> press close button with valid first name filled, and a valid last name, and </w:t>
-            </w:r>
-            <w:r>
-              <w:t>money market</w:t>
-            </w:r>
-            <w:r>
-              <w:t xml:space="preserve"> clicked.</w:t>
+              <w:t xml:space="preserve"> press close button with valid first name filled, and a valid last name, and money market clicked.</w:t>
             </w:r>
           </w:p>
           <w:p>
@@ -2485,13 +2401,7 @@
               <w:t>:</w:t>
             </w:r>
             <w:r>
-              <w:t xml:space="preserve"> press close button with valid first name filled, and a valid last name, and checking cl</w:t>
-            </w:r>
-            <w:r>
-              <w:t>icked</w:t>
-            </w:r>
-            <w:r>
-              <w:t>.</w:t>
+              <w:t xml:space="preserve"> press close button with valid first name filled, and a valid last name, and checking clicked.</w:t>
             </w:r>
           </w:p>
           <w:p>
@@ -2527,13 +2437,7 @@
               <w:t>:</w:t>
             </w:r>
             <w:r>
-              <w:t xml:space="preserve"> press close button with valid first name filled, and a valid last name, and </w:t>
-            </w:r>
-            <w:r>
-              <w:t>saving</w:t>
-            </w:r>
-            <w:r>
-              <w:t xml:space="preserve"> clicked.</w:t>
+              <w:t xml:space="preserve"> press close button with valid first name filled, and a valid last name, and saving clicked.</w:t>
             </w:r>
           </w:p>
           <w:p>
@@ -2569,13 +2473,7 @@
               <w:t>:</w:t>
             </w:r>
             <w:r>
-              <w:t xml:space="preserve"> press close button with valid first name filled, and a valid last name, and </w:t>
-            </w:r>
-            <w:r>
-              <w:t>money market</w:t>
-            </w:r>
-            <w:r>
-              <w:t xml:space="preserve"> clicked.</w:t>
+              <w:t xml:space="preserve"> press close button with valid first name filled, and a valid last name, and money market clicked.</w:t>
             </w:r>
           </w:p>
           <w:p>
@@ -2798,10 +2696,7 @@
               <w:t>:</w:t>
             </w:r>
             <w:r>
-              <w:t xml:space="preserve"> first Name: Julian, last name: Romero</w:t>
-            </w:r>
-            <w:r>
-              <w:t>, checking clicked</w:t>
+              <w:t xml:space="preserve"> first Name: Julian, last name: Romero, checking clicked</w:t>
             </w:r>
           </w:p>
           <w:p>
@@ -2837,13 +2732,7 @@
               <w:t>:</w:t>
             </w:r>
             <w:r>
-              <w:t xml:space="preserve"> first Name: Julian, last name: Romero, </w:t>
-            </w:r>
-            <w:r>
-              <w:t>saving</w:t>
-            </w:r>
-            <w:r>
-              <w:t xml:space="preserve"> clicked</w:t>
+              <w:t xml:space="preserve"> first Name: Julian, last name: Romero, saving clicked</w:t>
             </w:r>
           </w:p>
           <w:p>
@@ -2879,13 +2768,7 @@
               <w:t>:</w:t>
             </w:r>
             <w:r>
-              <w:t xml:space="preserve"> first Name: Julian, last name: Romero, </w:t>
-            </w:r>
-            <w:r>
-              <w:t>money market</w:t>
-            </w:r>
-            <w:r>
-              <w:t xml:space="preserve"> clicked</w:t>
+              <w:t xml:space="preserve"> first Name: Julian, last name: Romero, money market clicked</w:t>
             </w:r>
           </w:p>
           <w:p>
@@ -2921,10 +2804,7 @@
               <w:t>:</w:t>
             </w:r>
             <w:r>
-              <w:t xml:space="preserve"> first Name: Julian, last name: Romero, </w:t>
-            </w:r>
-            <w:r>
-              <w:t>checking clicked</w:t>
+              <w:t xml:space="preserve"> first Name: Julian, last name: Romero, checking clicked</w:t>
             </w:r>
           </w:p>
           <w:p>
@@ -2960,13 +2840,7 @@
               <w:t>:</w:t>
             </w:r>
             <w:r>
-              <w:t xml:space="preserve"> first Name: Julian, last name: Romero, </w:t>
-            </w:r>
-            <w:r>
-              <w:t>saving</w:t>
-            </w:r>
-            <w:r>
-              <w:t xml:space="preserve"> clicked</w:t>
+              <w:t xml:space="preserve"> first Name: Julian, last name: Romero, saving clicked</w:t>
             </w:r>
           </w:p>
           <w:p>
@@ -3002,13 +2876,7 @@
               <w:t>:</w:t>
             </w:r>
             <w:r>
-              <w:t xml:space="preserve"> first Name: Julian, last name: Romero, </w:t>
-            </w:r>
-            <w:r>
-              <w:t>money market</w:t>
-            </w:r>
-            <w:r>
-              <w:t xml:space="preserve"> clicked</w:t>
+              <w:t xml:space="preserve"> first Name: Julian, last name: Romero, money market clicked</w:t>
             </w:r>
           </w:p>
           <w:p>
@@ -3340,16 +3208,55 @@
               <w:t>:</w:t>
             </w:r>
             <w:r>
+              <w:t xml:space="preserve"> “Money Market</w:t>
+            </w:r>
+            <w:r>
+              <w:t xml:space="preserve"> account</w:t>
+            </w:r>
+            <w:r>
+              <w:t>, Julian Romero, has been closed.</w:t>
+            </w:r>
+            <w:r>
+              <w:t>”</w:t>
+            </w:r>
+          </w:p>
+          <w:p>
+            <w:pPr>
+              <w:pBdr>
+                <w:top w:val="nil"/>
+                <w:left w:val="nil"/>
+                <w:bottom w:val="nil"/>
+                <w:right w:val="nil"/>
+                <w:between w:val="nil"/>
+              </w:pBdr>
+              <w:spacing w:after="0" w:line="240" w:lineRule="auto"/>
+            </w:pPr>
+            <w:r>
+              <w:rPr>
+                <w:b/>
+                <w:bCs/>
+              </w:rPr>
+              <w:t xml:space="preserve">• Case </w:t>
+            </w:r>
+            <w:r>
+              <w:rPr>
+                <w:b/>
+                <w:bCs/>
+              </w:rPr>
+              <w:t>9</w:t>
+            </w:r>
+            <w:r>
+              <w:rPr>
+                <w:b/>
+                <w:bCs/>
+              </w:rPr>
+              <w:t>:</w:t>
+            </w:r>
+            <w:r>
               <w:t xml:space="preserve"> “</w:t>
             </w:r>
             <w:r>
-              <w:t>Money Market</w:t>
-            </w:r>
-            <w:r>
-              <w:t xml:space="preserve"> account</w:t>
-            </w:r>
-            <w:r>
-              <w:t>, Julian Romero, has been closed.</w:t>
+              <w:t>Checking Account has not been closed: Julian Romero.</w:t>
             </w:r>
             <w:r>
               <w:t>”</w:t>
@@ -3378,7 +3285,7 @@
                 <w:b/>
                 <w:bCs/>
               </w:rPr>
-              <w:t>9</w:t>
+              <w:t>10</w:t>
             </w:r>
             <w:r>
               <w:rPr>
@@ -3388,13 +3295,10 @@
               <w:t>:</w:t>
             </w:r>
             <w:r>
-              <w:t xml:space="preserve"> </w:t>
-            </w:r>
-            <w:r>
-              <w:t>“</w:t>
-            </w:r>
-            <w:r>
-              <w:t>Checking Account has not been closed: Julian Romero.</w:t>
+              <w:t xml:space="preserve"> “Savings</w:t>
+            </w:r>
+            <w:r>
+              <w:t xml:space="preserve"> Account has not been closed: Julian Romero.</w:t>
             </w:r>
             <w:r>
               <w:t>”</w:t>
@@ -3423,7 +3327,7 @@
                 <w:b/>
                 <w:bCs/>
               </w:rPr>
-              <w:t>10</w:t>
+              <w:t>11</w:t>
             </w:r>
             <w:r>
               <w:rPr>
@@ -3433,63 +3337,10 @@
               <w:t>:</w:t>
             </w:r>
             <w:r>
-              <w:t xml:space="preserve"> “</w:t>
-            </w:r>
-            <w:r>
-              <w:t>Savings</w:t>
-            </w:r>
-            <w:r>
-              <w:t xml:space="preserve"> Account has not been closed: Julian Romero.</w:t>
-            </w:r>
-            <w:r>
-              <w:t>”</w:t>
-            </w:r>
-          </w:p>
-          <w:p>
-            <w:pPr>
-              <w:pBdr>
-                <w:top w:val="nil"/>
-                <w:left w:val="nil"/>
-                <w:bottom w:val="nil"/>
-                <w:right w:val="nil"/>
-                <w:between w:val="nil"/>
-              </w:pBdr>
-              <w:spacing w:after="0" w:line="240" w:lineRule="auto"/>
-            </w:pPr>
-            <w:r>
-              <w:rPr>
-                <w:b/>
-                <w:bCs/>
-              </w:rPr>
-              <w:t xml:space="preserve">• Case </w:t>
-            </w:r>
-            <w:r>
-              <w:rPr>
-                <w:b/>
-                <w:bCs/>
-              </w:rPr>
-              <w:t>11</w:t>
-            </w:r>
-            <w:r>
-              <w:rPr>
-                <w:b/>
-                <w:bCs/>
-              </w:rPr>
-              <w:t>:</w:t>
-            </w:r>
-            <w:r>
-              <w:t xml:space="preserve"> “</w:t>
-            </w:r>
-            <w:r>
-              <w:t xml:space="preserve">Money market account </w:t>
-            </w:r>
-            <w:proofErr w:type="spellStart"/>
-            <w:r>
-              <w:t>Account</w:t>
-            </w:r>
-            <w:proofErr w:type="spellEnd"/>
-            <w:r>
-              <w:t xml:space="preserve"> has not been closed: Julian Romero.</w:t>
+              <w:t xml:space="preserve"> “Money market account </w:t>
+            </w:r>
+            <w:r>
+              <w:t>Account has not been closed: Julian Romero.</w:t>
             </w:r>
             <w:r>
               <w:t>”</w:t>
@@ -3609,10 +3460,86 @@
               <w:t>:</w:t>
             </w:r>
             <w:r>
+              <w:t xml:space="preserve"> import a file not in the format specified for importing</w:t>
+            </w:r>
+          </w:p>
+          <w:p>
+            <w:pPr>
+              <w:pBdr>
+                <w:top w:val="nil"/>
+                <w:left w:val="nil"/>
+                <w:bottom w:val="nil"/>
+                <w:right w:val="nil"/>
+                <w:between w:val="nil"/>
+              </w:pBdr>
+              <w:spacing w:after="0" w:line="240" w:lineRule="auto"/>
+            </w:pPr>
+            <w:r>
+              <w:rPr>
+                <w:b/>
+                <w:bCs/>
+              </w:rPr>
+              <w:t xml:space="preserve">• Case </w:t>
+            </w:r>
+            <w:r>
+              <w:rPr>
+                <w:b/>
+                <w:bCs/>
+              </w:rPr>
+              <w:t>2</w:t>
+            </w:r>
+            <w:r>
+              <w:rPr>
+                <w:b/>
+                <w:bCs/>
+              </w:rPr>
+              <w:t>:</w:t>
+            </w:r>
+            <w:r>
+              <w:t xml:space="preserve"> import a file in the format specified for importing but one input for the accounts has a wrong input format</w:t>
+            </w:r>
+          </w:p>
+          <w:p>
+            <w:pPr>
+              <w:pBdr>
+                <w:top w:val="nil"/>
+                <w:left w:val="nil"/>
+                <w:bottom w:val="nil"/>
+                <w:right w:val="nil"/>
+                <w:between w:val="nil"/>
+              </w:pBdr>
+              <w:spacing w:after="0" w:line="240" w:lineRule="auto"/>
+            </w:pPr>
+            <w:r>
+              <w:rPr>
+                <w:b/>
+                <w:bCs/>
+              </w:rPr>
+              <w:t xml:space="preserve">• Case </w:t>
+            </w:r>
+            <w:r>
+              <w:rPr>
+                <w:b/>
+                <w:bCs/>
+              </w:rPr>
+              <w:t>3</w:t>
+            </w:r>
+            <w:r>
+              <w:rPr>
+                <w:b/>
+                <w:bCs/>
+              </w:rPr>
+              <w:t>:</w:t>
+            </w:r>
+            <w:r>
+              <w:rPr>
+                <w:b/>
+                <w:bCs/>
+              </w:rPr>
               <w:t xml:space="preserve"> </w:t>
             </w:r>
             <w:r>
-              <w:t>import a file not in the format specified for importing</w:t>
+              <w:t>import a file in the correct format specified for importing</w:t>
             </w:r>
           </w:p>
           <w:p>
@@ -3638,7 +3565,7 @@
                 <w:b/>
                 <w:bCs/>
               </w:rPr>
-              <w:t>2</w:t>
+              <w:t>4</w:t>
             </w:r>
             <w:r>
               <w:rPr>
@@ -3648,45 +3575,6 @@
               <w:t>:</w:t>
             </w:r>
             <w:r>
-              <w:t xml:space="preserve"> import a file in the format specified for importing</w:t>
-            </w:r>
-            <w:r>
-              <w:t xml:space="preserve"> but one input for the accounts has a wrong input format</w:t>
-            </w:r>
-          </w:p>
-          <w:p>
-            <w:pPr>
-              <w:pBdr>
-                <w:top w:val="nil"/>
-                <w:left w:val="nil"/>
-                <w:bottom w:val="nil"/>
-                <w:right w:val="nil"/>
-                <w:between w:val="nil"/>
-              </w:pBdr>
-              <w:spacing w:after="0" w:line="240" w:lineRule="auto"/>
-            </w:pPr>
-            <w:r>
-              <w:rPr>
-                <w:b/>
-                <w:bCs/>
-              </w:rPr>
-              <w:t xml:space="preserve">• Case </w:t>
-            </w:r>
-            <w:r>
-              <w:rPr>
-                <w:b/>
-                <w:bCs/>
-              </w:rPr>
-              <w:t>3</w:t>
-            </w:r>
-            <w:r>
-              <w:rPr>
-                <w:b/>
-                <w:bCs/>
-              </w:rPr>
-              <w:t>:</w:t>
-            </w:r>
-            <w:r>
               <w:rPr>
                 <w:b/>
                 <w:bCs/>
@@ -3694,74 +3582,8 @@
               <w:t xml:space="preserve"> </w:t>
             </w:r>
             <w:r>
-              <w:t>import a file in the</w:t>
-            </w:r>
-            <w:r>
-              <w:t xml:space="preserve"> correct</w:t>
-            </w:r>
-            <w:r>
-              <w:t xml:space="preserve"> format specified for importing</w:t>
-            </w:r>
-          </w:p>
-          <w:p>
-            <w:pPr>
-              <w:pBdr>
-                <w:top w:val="nil"/>
-                <w:left w:val="nil"/>
-                <w:bottom w:val="nil"/>
-                <w:right w:val="nil"/>
-                <w:between w:val="nil"/>
-              </w:pBdr>
-              <w:spacing w:after="0" w:line="240" w:lineRule="auto"/>
-            </w:pPr>
-            <w:r>
-              <w:rPr>
-                <w:b/>
-                <w:bCs/>
-              </w:rPr>
-              <w:t xml:space="preserve">• Case </w:t>
-            </w:r>
-            <w:r>
-              <w:rPr>
-                <w:b/>
-                <w:bCs/>
-              </w:rPr>
-              <w:t>4</w:t>
-            </w:r>
-            <w:r>
-              <w:rPr>
-                <w:b/>
-                <w:bCs/>
-              </w:rPr>
-              <w:t>:</w:t>
-            </w:r>
-            <w:r>
-              <w:rPr>
-                <w:b/>
-                <w:bCs/>
-              </w:rPr>
-              <w:t xml:space="preserve"> </w:t>
-            </w:r>
-            <w:r>
               <w:t>import a file in the correct format specified for importing</w:t>
             </w:r>
-          </w:p>
-          <w:p>
-            <w:pPr>
-              <w:pBdr>
-                <w:top w:val="nil"/>
-                <w:left w:val="nil"/>
-                <w:bottom w:val="nil"/>
-                <w:right w:val="nil"/>
-                <w:between w:val="nil"/>
-              </w:pBdr>
-              <w:spacing w:after="0" w:line="240" w:lineRule="auto"/>
-              <w:rPr>
-                <w:rFonts w:ascii="Times New Roman" w:eastAsia="Times New Roman" w:hAnsi="Times New Roman" w:cs="Times New Roman"/>
-                <w:sz w:val="24"/>
-                <w:szCs w:val="24"/>
-              </w:rPr>
-            </w:pPr>
           </w:p>
         </w:tc>
         <w:tc>
@@ -3790,15 +3612,7 @@
               <w:t xml:space="preserve"> </w:t>
             </w:r>
             <w:r>
-              <w:t xml:space="preserve">wrong </w:t>
-            </w:r>
-            <w:proofErr w:type="spellStart"/>
-            <w:r>
-              <w:t>formated</w:t>
-            </w:r>
-            <w:proofErr w:type="spellEnd"/>
-            <w:r>
-              <w:t xml:space="preserve"> text file</w:t>
+              <w:t>wrong formated text file</w:t>
             </w:r>
           </w:p>
           <w:p>
@@ -4146,31 +3960,22 @@
               <w:spacing w:after="0" w:line="240" w:lineRule="auto"/>
             </w:pPr>
             <w:r>
-              <w:t>“</w:t>
-            </w:r>
-            <w:r>
-              <w:t>Warning some accounts already in database and have not been added</w:t>
-            </w:r>
-            <w:r>
-              <w:t>”</w:t>
-            </w:r>
-          </w:p>
-          <w:p>
-            <w:pPr>
-              <w:pBdr>
-                <w:top w:val="nil"/>
-                <w:left w:val="nil"/>
-                <w:bottom w:val="nil"/>
-                <w:right w:val="nil"/>
-                <w:between w:val="nil"/>
-              </w:pBdr>
-              <w:spacing w:after="0" w:line="240" w:lineRule="auto"/>
-            </w:pPr>
-            <w:r>
-              <w:t>“</w:t>
-            </w:r>
-            <w:r>
-              <w:t>Import completed</w:t>
+              <w:t>“Warning some accounts already in database and have not been added”</w:t>
+            </w:r>
+          </w:p>
+          <w:p>
+            <w:pPr>
+              <w:pBdr>
+                <w:top w:val="nil"/>
+                <w:left w:val="nil"/>
+                <w:bottom w:val="nil"/>
+                <w:right w:val="nil"/>
+                <w:between w:val="nil"/>
+              </w:pBdr>
+              <w:spacing w:after="0" w:line="240" w:lineRule="auto"/>
+            </w:pPr>
+            <w:r>
+              <w:t>“Import completed</w:t>
             </w:r>
             <w:r>
               <w:t xml:space="preserve"> </w:t>
@@ -4310,13 +4115,7 @@
               <w:t>:</w:t>
             </w:r>
             <w:r>
-              <w:t xml:space="preserve"> </w:t>
-            </w:r>
-            <w:r>
-              <w:t>Export</w:t>
-            </w:r>
-            <w:r>
-              <w:t xml:space="preserve"> a file </w:t>
+              <w:t xml:space="preserve"> Export a file </w:t>
             </w:r>
             <w:r>
               <w:t>to the desktop when database is empty</w:t>
@@ -4355,28 +4154,8 @@
               <w:t>:</w:t>
             </w:r>
             <w:r>
-              <w:t xml:space="preserve"> Export a file to the desktop when database </w:t>
-            </w:r>
-            <w:r>
-              <w:t>is not empty</w:t>
-            </w:r>
-          </w:p>
-          <w:p>
-            <w:pPr>
-              <w:pBdr>
-                <w:top w:val="nil"/>
-                <w:left w:val="nil"/>
-                <w:bottom w:val="nil"/>
-                <w:right w:val="nil"/>
-                <w:between w:val="nil"/>
-              </w:pBdr>
-              <w:spacing w:after="0" w:line="240" w:lineRule="auto"/>
-              <w:rPr>
-                <w:rFonts w:ascii="Times New Roman" w:eastAsia="Times New Roman" w:hAnsi="Times New Roman" w:cs="Times New Roman"/>
-                <w:sz w:val="24"/>
-                <w:szCs w:val="24"/>
-              </w:rPr>
-            </w:pPr>
+              <w:t xml:space="preserve"> Export a file to the desktop when database is not empty</w:t>
+            </w:r>
           </w:p>
         </w:tc>
         <w:tc>
@@ -4446,15 +4225,7 @@
               <w:t>:</w:t>
             </w:r>
             <w:r>
-              <w:t xml:space="preserve"> </w:t>
-            </w:r>
-            <w:r>
-              <w:t>import database.txt as starting databas</w:t>
-            </w:r>
-            <w:bookmarkStart w:id="0" w:name="_GoBack"/>
-            <w:bookmarkEnd w:id="0"/>
-            <w:r>
-              <w:t>e</w:t>
+              <w:t xml:space="preserve"> import database.txt as starting database</w:t>
             </w:r>
           </w:p>
         </w:tc>
@@ -4533,11 +4304,3290 @@
               <w:t>Export</w:t>
             </w:r>
             <w:r>
-              <w:t xml:space="preserve"> Successful</w:t>
-            </w:r>
-            <w:r>
-              <w:t>”</w:t>
-            </w:r>
+              <w:t xml:space="preserve"> Successful”</w:t>
+            </w:r>
+          </w:p>
+        </w:tc>
+      </w:tr>
+      <w:tr>
+        <w:trPr>
+          <w:trHeight w:val="1970"/>
+        </w:trPr>
+        <w:tc>
+          <w:tcPr>
+            <w:tcW w:w="895" w:type="dxa"/>
+          </w:tcPr>
+          <w:p>
+            <w:pPr>
+              <w:pBdr>
+                <w:top w:val="nil"/>
+                <w:left w:val="nil"/>
+                <w:bottom w:val="nil"/>
+                <w:right w:val="nil"/>
+                <w:between w:val="nil"/>
+              </w:pBdr>
+              <w:spacing w:after="0" w:line="240" w:lineRule="auto"/>
+              <w:jc w:val="center"/>
+              <w:rPr>
+                <w:rFonts w:ascii="Times New Roman" w:eastAsia="Times New Roman" w:hAnsi="Times New Roman" w:cs="Times New Roman"/>
+                <w:sz w:val="24"/>
+                <w:szCs w:val="24"/>
+              </w:rPr>
+            </w:pPr>
+            <w:r>
+              <w:rPr>
+                <w:rFonts w:ascii="Times New Roman" w:eastAsia="Times New Roman" w:hAnsi="Times New Roman" w:cs="Times New Roman"/>
+                <w:sz w:val="24"/>
+                <w:szCs w:val="24"/>
+              </w:rPr>
+              <w:t>5</w:t>
+            </w:r>
+          </w:p>
+        </w:tc>
+        <w:tc>
+          <w:tcPr>
+            <w:tcW w:w="5130" w:type="dxa"/>
+          </w:tcPr>
+          <w:p>
+            <w:pPr>
+              <w:pBdr>
+                <w:top w:val="nil"/>
+                <w:left w:val="nil"/>
+                <w:bottom w:val="nil"/>
+                <w:right w:val="nil"/>
+                <w:between w:val="nil"/>
+              </w:pBdr>
+              <w:spacing w:after="0" w:line="240" w:lineRule="auto"/>
+              <w:rPr>
+                <w:rFonts w:ascii="Times New Roman" w:eastAsia="Times New Roman" w:hAnsi="Times New Roman" w:cs="Times New Roman"/>
+                <w:sz w:val="24"/>
+                <w:szCs w:val="24"/>
+              </w:rPr>
+            </w:pPr>
+            <w:r>
+              <w:rPr>
+                <w:rFonts w:ascii="Times New Roman" w:eastAsia="Times New Roman" w:hAnsi="Times New Roman" w:cs="Times New Roman"/>
+                <w:sz w:val="24"/>
+                <w:szCs w:val="24"/>
+              </w:rPr>
+              <w:t>Tests the Withdraw method</w:t>
+            </w:r>
+          </w:p>
+          <w:p>
+            <w:pPr>
+              <w:pBdr>
+                <w:top w:val="nil"/>
+                <w:left w:val="nil"/>
+                <w:bottom w:val="nil"/>
+                <w:right w:val="nil"/>
+                <w:between w:val="nil"/>
+              </w:pBdr>
+              <w:spacing w:after="0" w:line="240" w:lineRule="auto"/>
+              <w:rPr>
+                <w:rFonts w:ascii="Times New Roman" w:eastAsia="Times New Roman" w:hAnsi="Times New Roman" w:cs="Times New Roman"/>
+                <w:sz w:val="24"/>
+                <w:szCs w:val="24"/>
+              </w:rPr>
+            </w:pPr>
+            <w:r>
+              <w:rPr>
+                <w:b/>
+                <w:bCs/>
+              </w:rPr>
+              <w:t>•</w:t>
+            </w:r>
+            <w:r>
+              <w:rPr>
+                <w:b/>
+                <w:bCs/>
+              </w:rPr>
+              <w:t xml:space="preserve"> Case 1:</w:t>
+            </w:r>
+            <w:r>
+              <w:t xml:space="preserve"> Check if withdraw works with no inputted data</w:t>
+            </w:r>
+          </w:p>
+          <w:p>
+            <w:pPr>
+              <w:pBdr>
+                <w:top w:val="nil"/>
+                <w:left w:val="nil"/>
+                <w:bottom w:val="nil"/>
+                <w:right w:val="nil"/>
+                <w:between w:val="nil"/>
+              </w:pBdr>
+              <w:spacing w:after="0" w:line="240" w:lineRule="auto"/>
+              <w:rPr>
+                <w:rFonts w:ascii="Times New Roman" w:eastAsia="Times New Roman" w:hAnsi="Times New Roman" w:cs="Times New Roman"/>
+                <w:sz w:val="24"/>
+                <w:szCs w:val="24"/>
+              </w:rPr>
+            </w:pPr>
+            <w:r>
+              <w:rPr>
+                <w:b/>
+                <w:bCs/>
+              </w:rPr>
+              <w:t>•</w:t>
+            </w:r>
+            <w:r>
+              <w:rPr>
+                <w:b/>
+                <w:bCs/>
+              </w:rPr>
+              <w:t xml:space="preserve"> Case 2:</w:t>
+            </w:r>
+            <w:r>
+              <w:t xml:space="preserve"> Check if withdraw works with a missing first name</w:t>
+            </w:r>
+          </w:p>
+          <w:p>
+            <w:pPr>
+              <w:pBdr>
+                <w:top w:val="nil"/>
+                <w:left w:val="nil"/>
+                <w:bottom w:val="nil"/>
+                <w:right w:val="nil"/>
+                <w:between w:val="nil"/>
+              </w:pBdr>
+              <w:spacing w:after="0" w:line="240" w:lineRule="auto"/>
+              <w:rPr>
+                <w:rFonts w:ascii="Times New Roman" w:eastAsia="Times New Roman" w:hAnsi="Times New Roman" w:cs="Times New Roman"/>
+                <w:sz w:val="24"/>
+                <w:szCs w:val="24"/>
+              </w:rPr>
+            </w:pPr>
+            <w:r>
+              <w:rPr>
+                <w:b/>
+                <w:bCs/>
+              </w:rPr>
+              <w:t>•</w:t>
+            </w:r>
+            <w:r>
+              <w:rPr>
+                <w:b/>
+                <w:bCs/>
+              </w:rPr>
+              <w:t xml:space="preserve"> Case 3:</w:t>
+            </w:r>
+            <w:r>
+              <w:t xml:space="preserve"> Check if withdraw works with a missing last name</w:t>
+            </w:r>
+          </w:p>
+          <w:p>
+            <w:pPr>
+              <w:pBdr>
+                <w:top w:val="nil"/>
+                <w:left w:val="nil"/>
+                <w:bottom w:val="nil"/>
+                <w:right w:val="nil"/>
+                <w:between w:val="nil"/>
+              </w:pBdr>
+              <w:spacing w:after="0" w:line="240" w:lineRule="auto"/>
+              <w:rPr>
+                <w:rFonts w:ascii="Times New Roman" w:eastAsia="Times New Roman" w:hAnsi="Times New Roman" w:cs="Times New Roman"/>
+                <w:sz w:val="24"/>
+                <w:szCs w:val="24"/>
+              </w:rPr>
+            </w:pPr>
+            <w:r>
+              <w:rPr>
+                <w:b/>
+                <w:bCs/>
+              </w:rPr>
+              <w:t>•</w:t>
+            </w:r>
+            <w:r>
+              <w:rPr>
+                <w:b/>
+                <w:bCs/>
+              </w:rPr>
+              <w:t xml:space="preserve"> Case 4:</w:t>
+            </w:r>
+            <w:r>
+              <w:t xml:space="preserve"> Check if withdraw works with a missing amount</w:t>
+            </w:r>
+          </w:p>
+          <w:p>
+            <w:pPr>
+              <w:pBdr>
+                <w:top w:val="nil"/>
+                <w:left w:val="nil"/>
+                <w:bottom w:val="nil"/>
+                <w:right w:val="nil"/>
+                <w:between w:val="nil"/>
+              </w:pBdr>
+              <w:spacing w:after="0" w:line="240" w:lineRule="auto"/>
+              <w:rPr>
+                <w:rFonts w:ascii="Times New Roman" w:eastAsia="Times New Roman" w:hAnsi="Times New Roman" w:cs="Times New Roman"/>
+                <w:sz w:val="24"/>
+                <w:szCs w:val="24"/>
+              </w:rPr>
+            </w:pPr>
+            <w:r>
+              <w:rPr>
+                <w:b/>
+                <w:bCs/>
+              </w:rPr>
+              <w:t>•</w:t>
+            </w:r>
+            <w:r>
+              <w:rPr>
+                <w:b/>
+                <w:bCs/>
+              </w:rPr>
+              <w:t xml:space="preserve"> Case 5:</w:t>
+            </w:r>
+            <w:r>
+              <w:t xml:space="preserve"> Check if withdraw works with a missing account type</w:t>
+            </w:r>
+          </w:p>
+          <w:p>
+            <w:pPr>
+              <w:pBdr>
+                <w:top w:val="nil"/>
+                <w:left w:val="nil"/>
+                <w:bottom w:val="nil"/>
+                <w:right w:val="nil"/>
+                <w:between w:val="nil"/>
+              </w:pBdr>
+              <w:spacing w:after="0" w:line="240" w:lineRule="auto"/>
+              <w:rPr>
+                <w:rFonts w:ascii="Times New Roman" w:eastAsia="Times New Roman" w:hAnsi="Times New Roman" w:cs="Times New Roman"/>
+                <w:sz w:val="24"/>
+                <w:szCs w:val="24"/>
+              </w:rPr>
+            </w:pPr>
+            <w:r>
+              <w:rPr>
+                <w:b/>
+                <w:bCs/>
+              </w:rPr>
+              <w:t>•</w:t>
+            </w:r>
+            <w:r>
+              <w:rPr>
+                <w:b/>
+                <w:bCs/>
+              </w:rPr>
+              <w:t xml:space="preserve"> Case </w:t>
+            </w:r>
+            <w:r>
+              <w:rPr>
+                <w:b/>
+                <w:bCs/>
+              </w:rPr>
+              <w:t>6</w:t>
+            </w:r>
+            <w:r>
+              <w:rPr>
+                <w:b/>
+                <w:bCs/>
+              </w:rPr>
+              <w:t>:</w:t>
+            </w:r>
+            <w:r>
+              <w:t xml:space="preserve"> Check if withdraw works with </w:t>
+            </w:r>
+            <w:r>
+              <w:t>an account that does not exist</w:t>
+            </w:r>
+          </w:p>
+          <w:p>
+            <w:pPr>
+              <w:pBdr>
+                <w:top w:val="nil"/>
+                <w:left w:val="nil"/>
+                <w:bottom w:val="nil"/>
+                <w:right w:val="nil"/>
+                <w:between w:val="nil"/>
+              </w:pBdr>
+              <w:spacing w:after="0" w:line="240" w:lineRule="auto"/>
+              <w:rPr>
+                <w:rFonts w:ascii="Times New Roman" w:eastAsia="Times New Roman" w:hAnsi="Times New Roman" w:cs="Times New Roman"/>
+                <w:sz w:val="24"/>
+                <w:szCs w:val="24"/>
+              </w:rPr>
+            </w:pPr>
+            <w:r>
+              <w:rPr>
+                <w:b/>
+                <w:bCs/>
+              </w:rPr>
+              <w:t>•</w:t>
+            </w:r>
+            <w:r>
+              <w:rPr>
+                <w:b/>
+                <w:bCs/>
+              </w:rPr>
+              <w:t xml:space="preserve"> Case 7:</w:t>
+            </w:r>
+            <w:r>
+              <w:t xml:space="preserve"> Check if withdraw works with a checking account that exists</w:t>
+            </w:r>
+            <w:r>
+              <w:t xml:space="preserve"> with enough money</w:t>
+            </w:r>
+          </w:p>
+          <w:p>
+            <w:pPr>
+              <w:pBdr>
+                <w:top w:val="nil"/>
+                <w:left w:val="nil"/>
+                <w:bottom w:val="nil"/>
+                <w:right w:val="nil"/>
+                <w:between w:val="nil"/>
+              </w:pBdr>
+              <w:spacing w:after="0" w:line="240" w:lineRule="auto"/>
+              <w:rPr>
+                <w:rFonts w:ascii="Times New Roman" w:eastAsia="Times New Roman" w:hAnsi="Times New Roman" w:cs="Times New Roman"/>
+                <w:sz w:val="24"/>
+                <w:szCs w:val="24"/>
+              </w:rPr>
+            </w:pPr>
+            <w:r>
+              <w:rPr>
+                <w:b/>
+                <w:bCs/>
+              </w:rPr>
+              <w:t>•</w:t>
+            </w:r>
+            <w:r>
+              <w:rPr>
+                <w:b/>
+                <w:bCs/>
+              </w:rPr>
+              <w:t xml:space="preserve"> Case 8:</w:t>
+            </w:r>
+            <w:r>
+              <w:t xml:space="preserve"> Check if withdraw works with a savings account that exists and if withdraw confuses account types</w:t>
+            </w:r>
+          </w:p>
+          <w:p>
+            <w:pPr>
+              <w:pBdr>
+                <w:top w:val="nil"/>
+                <w:left w:val="nil"/>
+                <w:bottom w:val="nil"/>
+                <w:right w:val="nil"/>
+                <w:between w:val="nil"/>
+              </w:pBdr>
+              <w:spacing w:after="0" w:line="240" w:lineRule="auto"/>
+              <w:rPr>
+                <w:rFonts w:ascii="Times New Roman" w:eastAsia="Times New Roman" w:hAnsi="Times New Roman" w:cs="Times New Roman"/>
+                <w:sz w:val="24"/>
+                <w:szCs w:val="24"/>
+              </w:rPr>
+            </w:pPr>
+            <w:r>
+              <w:rPr>
+                <w:b/>
+                <w:bCs/>
+              </w:rPr>
+              <w:t>•</w:t>
+            </w:r>
+            <w:r>
+              <w:rPr>
+                <w:b/>
+                <w:bCs/>
+              </w:rPr>
+              <w:t xml:space="preserve"> Case 9:</w:t>
+            </w:r>
+            <w:r>
+              <w:t xml:space="preserve"> Check if withdraw works with a negative amount</w:t>
+            </w:r>
+          </w:p>
+          <w:p>
+            <w:pPr>
+              <w:pBdr>
+                <w:top w:val="nil"/>
+                <w:left w:val="nil"/>
+                <w:bottom w:val="nil"/>
+                <w:right w:val="nil"/>
+                <w:between w:val="nil"/>
+              </w:pBdr>
+              <w:spacing w:after="0" w:line="240" w:lineRule="auto"/>
+              <w:rPr>
+                <w:rFonts w:ascii="Times New Roman" w:eastAsia="Times New Roman" w:hAnsi="Times New Roman" w:cs="Times New Roman"/>
+                <w:sz w:val="24"/>
+                <w:szCs w:val="24"/>
+              </w:rPr>
+            </w:pPr>
+            <w:r>
+              <w:rPr>
+                <w:b/>
+                <w:bCs/>
+              </w:rPr>
+              <w:t>•</w:t>
+            </w:r>
+            <w:r>
+              <w:rPr>
+                <w:b/>
+                <w:bCs/>
+              </w:rPr>
+              <w:t xml:space="preserve"> Case 10:</w:t>
+            </w:r>
+            <w:r>
+              <w:t xml:space="preserve"> Check if withdraw works with a checking account that exists with not enough money</w:t>
+            </w:r>
+          </w:p>
+          <w:p>
+            <w:pPr>
+              <w:pBdr>
+                <w:top w:val="nil"/>
+                <w:left w:val="nil"/>
+                <w:bottom w:val="nil"/>
+                <w:right w:val="nil"/>
+                <w:between w:val="nil"/>
+              </w:pBdr>
+              <w:spacing w:after="0" w:line="240" w:lineRule="auto"/>
+              <w:rPr>
+                <w:rFonts w:ascii="Times New Roman" w:eastAsia="Times New Roman" w:hAnsi="Times New Roman" w:cs="Times New Roman"/>
+                <w:sz w:val="24"/>
+                <w:szCs w:val="24"/>
+              </w:rPr>
+            </w:pPr>
+          </w:p>
+        </w:tc>
+        <w:tc>
+          <w:tcPr>
+            <w:tcW w:w="2880" w:type="dxa"/>
+          </w:tcPr>
+          <w:p>
+            <w:pPr>
+              <w:pBdr>
+                <w:top w:val="nil"/>
+                <w:left w:val="nil"/>
+                <w:bottom w:val="nil"/>
+                <w:right w:val="nil"/>
+                <w:between w:val="nil"/>
+              </w:pBdr>
+              <w:spacing w:after="0" w:line="240" w:lineRule="auto"/>
+            </w:pPr>
+            <w:r>
+              <w:t>Note: DEFAULT will be first name</w:t>
+            </w:r>
+            <w:r>
+              <w:t xml:space="preserve"> </w:t>
+            </w:r>
+            <w:r>
+              <w:t>=</w:t>
+            </w:r>
+            <w:r>
+              <w:t xml:space="preserve"> “</w:t>
+            </w:r>
+            <w:r>
+              <w:t>a”, last name = “b”, amount = 10, account type = Checking</w:t>
+            </w:r>
+          </w:p>
+          <w:p>
+            <w:pPr>
+              <w:pBdr>
+                <w:top w:val="nil"/>
+                <w:left w:val="nil"/>
+                <w:bottom w:val="nil"/>
+                <w:right w:val="nil"/>
+                <w:between w:val="nil"/>
+              </w:pBdr>
+              <w:spacing w:after="0" w:line="240" w:lineRule="auto"/>
+            </w:pPr>
+            <w:r>
+              <w:rPr>
+                <w:b/>
+                <w:bCs/>
+              </w:rPr>
+              <w:t>•</w:t>
+            </w:r>
+            <w:r>
+              <w:rPr>
+                <w:b/>
+                <w:bCs/>
+              </w:rPr>
+              <w:t xml:space="preserve"> Case 1:</w:t>
+            </w:r>
+            <w:r>
+              <w:t xml:space="preserve"> no input</w:t>
+            </w:r>
+          </w:p>
+          <w:p>
+            <w:pPr>
+              <w:pBdr>
+                <w:top w:val="nil"/>
+                <w:left w:val="nil"/>
+                <w:bottom w:val="nil"/>
+                <w:right w:val="nil"/>
+                <w:between w:val="nil"/>
+              </w:pBdr>
+              <w:spacing w:after="0" w:line="240" w:lineRule="auto"/>
+            </w:pPr>
+            <w:r>
+              <w:rPr>
+                <w:b/>
+                <w:bCs/>
+              </w:rPr>
+              <w:t>•</w:t>
+            </w:r>
+            <w:r>
+              <w:rPr>
+                <w:b/>
+                <w:bCs/>
+              </w:rPr>
+              <w:t xml:space="preserve"> Case 2:</w:t>
+            </w:r>
+            <w:r>
+              <w:t xml:space="preserve"> DEFAULT, but first name = “”</w:t>
+            </w:r>
+          </w:p>
+          <w:p>
+            <w:pPr>
+              <w:pBdr>
+                <w:top w:val="nil"/>
+                <w:left w:val="nil"/>
+                <w:bottom w:val="nil"/>
+                <w:right w:val="nil"/>
+                <w:between w:val="nil"/>
+              </w:pBdr>
+              <w:spacing w:after="0" w:line="240" w:lineRule="auto"/>
+            </w:pPr>
+            <w:r>
+              <w:rPr>
+                <w:b/>
+                <w:bCs/>
+              </w:rPr>
+              <w:t>•</w:t>
+            </w:r>
+            <w:r>
+              <w:rPr>
+                <w:b/>
+                <w:bCs/>
+              </w:rPr>
+              <w:t xml:space="preserve"> Case 3:</w:t>
+            </w:r>
+            <w:r>
+              <w:t xml:space="preserve"> DEFAULT, but last name = “”</w:t>
+            </w:r>
+          </w:p>
+          <w:p>
+            <w:pPr>
+              <w:pBdr>
+                <w:top w:val="nil"/>
+                <w:left w:val="nil"/>
+                <w:bottom w:val="nil"/>
+                <w:right w:val="nil"/>
+                <w:between w:val="nil"/>
+              </w:pBdr>
+              <w:spacing w:after="0" w:line="240" w:lineRule="auto"/>
+            </w:pPr>
+            <w:r>
+              <w:rPr>
+                <w:b/>
+                <w:bCs/>
+              </w:rPr>
+              <w:t>•</w:t>
+            </w:r>
+            <w:r>
+              <w:rPr>
+                <w:b/>
+                <w:bCs/>
+              </w:rPr>
+              <w:t xml:space="preserve"> Case 4:</w:t>
+            </w:r>
+            <w:r>
+              <w:t xml:space="preserve"> DEFAULT, but amount = “”</w:t>
+            </w:r>
+          </w:p>
+          <w:p>
+            <w:pPr>
+              <w:pBdr>
+                <w:top w:val="nil"/>
+                <w:left w:val="nil"/>
+                <w:bottom w:val="nil"/>
+                <w:right w:val="nil"/>
+                <w:between w:val="nil"/>
+              </w:pBdr>
+              <w:spacing w:after="0" w:line="240" w:lineRule="auto"/>
+            </w:pPr>
+            <w:r>
+              <w:rPr>
+                <w:b/>
+                <w:bCs/>
+              </w:rPr>
+              <w:t>•</w:t>
+            </w:r>
+            <w:r>
+              <w:rPr>
+                <w:b/>
+                <w:bCs/>
+              </w:rPr>
+              <w:t xml:space="preserve"> Case 5:</w:t>
+            </w:r>
+            <w:r>
+              <w:t xml:space="preserve"> DEFAULT, but account type = null</w:t>
+            </w:r>
+          </w:p>
+          <w:p>
+            <w:pPr>
+              <w:pBdr>
+                <w:top w:val="nil"/>
+                <w:left w:val="nil"/>
+                <w:bottom w:val="nil"/>
+                <w:right w:val="nil"/>
+                <w:between w:val="nil"/>
+              </w:pBdr>
+              <w:spacing w:after="0" w:line="240" w:lineRule="auto"/>
+            </w:pPr>
+            <w:r>
+              <w:rPr>
+                <w:b/>
+                <w:bCs/>
+              </w:rPr>
+              <w:t>•</w:t>
+            </w:r>
+            <w:r>
+              <w:rPr>
+                <w:b/>
+                <w:bCs/>
+              </w:rPr>
+              <w:t xml:space="preserve"> Case 6:</w:t>
+            </w:r>
+            <w:r>
+              <w:t xml:space="preserve"> DEFAULT</w:t>
+            </w:r>
+          </w:p>
+          <w:p>
+            <w:pPr>
+              <w:pBdr>
+                <w:top w:val="nil"/>
+                <w:left w:val="nil"/>
+                <w:bottom w:val="nil"/>
+                <w:right w:val="nil"/>
+                <w:between w:val="nil"/>
+              </w:pBdr>
+              <w:spacing w:after="0" w:line="240" w:lineRule="auto"/>
+            </w:pPr>
+            <w:r>
+              <w:rPr>
+                <w:b/>
+                <w:bCs/>
+              </w:rPr>
+              <w:t>•</w:t>
+            </w:r>
+            <w:r>
+              <w:rPr>
+                <w:b/>
+                <w:bCs/>
+              </w:rPr>
+              <w:t xml:space="preserve"> Case 7:</w:t>
+            </w:r>
+            <w:r>
+              <w:t xml:space="preserve"> DEFAULT, but after creating a checking account with the DEFAULT data</w:t>
+            </w:r>
+            <w:r>
+              <w:t xml:space="preserve"> and 100 money</w:t>
+            </w:r>
+          </w:p>
+          <w:p>
+            <w:pPr>
+              <w:pBdr>
+                <w:top w:val="nil"/>
+                <w:left w:val="nil"/>
+                <w:bottom w:val="nil"/>
+                <w:right w:val="nil"/>
+                <w:between w:val="nil"/>
+              </w:pBdr>
+              <w:spacing w:after="0" w:line="240" w:lineRule="auto"/>
+              <w:rPr>
+                <w:rFonts w:ascii="Times New Roman" w:eastAsia="Times New Roman" w:hAnsi="Times New Roman" w:cs="Times New Roman"/>
+                <w:sz w:val="24"/>
+                <w:szCs w:val="24"/>
+              </w:rPr>
+            </w:pPr>
+            <w:r>
+              <w:rPr>
+                <w:b/>
+                <w:bCs/>
+              </w:rPr>
+              <w:t>•</w:t>
+            </w:r>
+            <w:r>
+              <w:rPr>
+                <w:b/>
+                <w:bCs/>
+              </w:rPr>
+              <w:t xml:space="preserve"> Case 8:</w:t>
+            </w:r>
+            <w:r>
+              <w:t xml:space="preserve"> DEFAULT, but after creating a checking and savings account with the DEFAULT data</w:t>
+            </w:r>
+          </w:p>
+          <w:p>
+            <w:pPr>
+              <w:pBdr>
+                <w:top w:val="nil"/>
+                <w:left w:val="nil"/>
+                <w:bottom w:val="nil"/>
+                <w:right w:val="nil"/>
+                <w:between w:val="nil"/>
+              </w:pBdr>
+              <w:spacing w:after="0" w:line="240" w:lineRule="auto"/>
+            </w:pPr>
+            <w:r>
+              <w:rPr>
+                <w:b/>
+                <w:bCs/>
+              </w:rPr>
+              <w:t>•</w:t>
+            </w:r>
+            <w:r>
+              <w:rPr>
+                <w:b/>
+                <w:bCs/>
+              </w:rPr>
+              <w:t xml:space="preserve"> Case 9:</w:t>
+            </w:r>
+            <w:r>
+              <w:t xml:space="preserve"> DEFAULT, but amount = -10</w:t>
+            </w:r>
+          </w:p>
+          <w:p>
+            <w:pPr>
+              <w:pBdr>
+                <w:top w:val="nil"/>
+                <w:left w:val="nil"/>
+                <w:bottom w:val="nil"/>
+                <w:right w:val="nil"/>
+                <w:between w:val="nil"/>
+              </w:pBdr>
+              <w:spacing w:after="0" w:line="240" w:lineRule="auto"/>
+            </w:pPr>
+            <w:r>
+              <w:rPr>
+                <w:b/>
+                <w:bCs/>
+              </w:rPr>
+              <w:t>•</w:t>
+            </w:r>
+            <w:r>
+              <w:rPr>
+                <w:b/>
+                <w:bCs/>
+              </w:rPr>
+              <w:t xml:space="preserve"> Case 10:</w:t>
+            </w:r>
+            <w:r>
+              <w:t xml:space="preserve"> DEFAULT, but after creating a checking account with the DEFAULT data and 0 money</w:t>
+            </w:r>
+          </w:p>
+        </w:tc>
+        <w:tc>
+          <w:tcPr>
+            <w:tcW w:w="2610" w:type="dxa"/>
+          </w:tcPr>
+          <w:p>
+            <w:pPr>
+              <w:pBdr>
+                <w:top w:val="nil"/>
+                <w:left w:val="nil"/>
+                <w:bottom w:val="nil"/>
+                <w:right w:val="nil"/>
+                <w:between w:val="nil"/>
+              </w:pBdr>
+              <w:spacing w:after="0" w:line="240" w:lineRule="auto"/>
+            </w:pPr>
+            <w:r>
+              <w:rPr>
+                <w:b/>
+                <w:bCs/>
+              </w:rPr>
+              <w:t>•</w:t>
+            </w:r>
+            <w:r>
+              <w:rPr>
+                <w:b/>
+                <w:bCs/>
+              </w:rPr>
+              <w:t xml:space="preserve"> Case 1:</w:t>
+            </w:r>
+            <w:r>
+              <w:t xml:space="preserve"> invalid names</w:t>
+            </w:r>
+          </w:p>
+          <w:p>
+            <w:pPr>
+              <w:pBdr>
+                <w:top w:val="nil"/>
+                <w:left w:val="nil"/>
+                <w:bottom w:val="nil"/>
+                <w:right w:val="nil"/>
+                <w:between w:val="nil"/>
+              </w:pBdr>
+              <w:spacing w:after="0" w:line="240" w:lineRule="auto"/>
+            </w:pPr>
+            <w:r>
+              <w:rPr>
+                <w:b/>
+                <w:bCs/>
+              </w:rPr>
+              <w:t>•</w:t>
+            </w:r>
+            <w:r>
+              <w:rPr>
+                <w:b/>
+                <w:bCs/>
+              </w:rPr>
+              <w:t xml:space="preserve"> Case 2:</w:t>
+            </w:r>
+            <w:r>
+              <w:t xml:space="preserve"> invalid names</w:t>
+            </w:r>
+          </w:p>
+          <w:p>
+            <w:pPr>
+              <w:pBdr>
+                <w:top w:val="nil"/>
+                <w:left w:val="nil"/>
+                <w:bottom w:val="nil"/>
+                <w:right w:val="nil"/>
+                <w:between w:val="nil"/>
+              </w:pBdr>
+              <w:spacing w:after="0" w:line="240" w:lineRule="auto"/>
+            </w:pPr>
+            <w:r>
+              <w:rPr>
+                <w:b/>
+                <w:bCs/>
+              </w:rPr>
+              <w:t>•</w:t>
+            </w:r>
+            <w:r>
+              <w:rPr>
+                <w:b/>
+                <w:bCs/>
+              </w:rPr>
+              <w:t xml:space="preserve"> Case 3:</w:t>
+            </w:r>
+            <w:r>
+              <w:t xml:space="preserve"> invalid names</w:t>
+            </w:r>
+          </w:p>
+          <w:p>
+            <w:pPr>
+              <w:pBdr>
+                <w:top w:val="nil"/>
+                <w:left w:val="nil"/>
+                <w:bottom w:val="nil"/>
+                <w:right w:val="nil"/>
+                <w:between w:val="nil"/>
+              </w:pBdr>
+              <w:spacing w:after="0" w:line="240" w:lineRule="auto"/>
+            </w:pPr>
+            <w:r>
+              <w:rPr>
+                <w:b/>
+                <w:bCs/>
+              </w:rPr>
+              <w:t>•</w:t>
+            </w:r>
+            <w:r>
+              <w:rPr>
+                <w:b/>
+                <w:bCs/>
+              </w:rPr>
+              <w:t xml:space="preserve"> Case 4:</w:t>
+            </w:r>
+            <w:r>
+              <w:t xml:space="preserve"> invalid amount</w:t>
+            </w:r>
+          </w:p>
+          <w:p>
+            <w:pPr>
+              <w:pBdr>
+                <w:top w:val="nil"/>
+                <w:left w:val="nil"/>
+                <w:bottom w:val="nil"/>
+                <w:right w:val="nil"/>
+                <w:between w:val="nil"/>
+              </w:pBdr>
+              <w:spacing w:after="0" w:line="240" w:lineRule="auto"/>
+            </w:pPr>
+            <w:r>
+              <w:rPr>
+                <w:b/>
+                <w:bCs/>
+              </w:rPr>
+              <w:t>•</w:t>
+            </w:r>
+            <w:r>
+              <w:rPr>
+                <w:b/>
+                <w:bCs/>
+              </w:rPr>
+              <w:t xml:space="preserve"> Case 5:</w:t>
+            </w:r>
+            <w:r>
+              <w:t xml:space="preserve"> invalid account type</w:t>
+            </w:r>
+          </w:p>
+          <w:p>
+            <w:pPr>
+              <w:pBdr>
+                <w:top w:val="nil"/>
+                <w:left w:val="nil"/>
+                <w:bottom w:val="nil"/>
+                <w:right w:val="nil"/>
+                <w:between w:val="nil"/>
+              </w:pBdr>
+              <w:spacing w:after="0" w:line="240" w:lineRule="auto"/>
+            </w:pPr>
+            <w:r>
+              <w:rPr>
+                <w:b/>
+                <w:bCs/>
+              </w:rPr>
+              <w:t>•</w:t>
+            </w:r>
+            <w:r>
+              <w:rPr>
+                <w:b/>
+                <w:bCs/>
+              </w:rPr>
+              <w:t xml:space="preserve"> Case 6:</w:t>
+            </w:r>
+            <w:r>
+              <w:t xml:space="preserve"> account not found</w:t>
+            </w:r>
+          </w:p>
+          <w:p>
+            <w:pPr>
+              <w:pBdr>
+                <w:top w:val="nil"/>
+                <w:left w:val="nil"/>
+                <w:bottom w:val="nil"/>
+                <w:right w:val="nil"/>
+                <w:between w:val="nil"/>
+              </w:pBdr>
+              <w:spacing w:after="0" w:line="240" w:lineRule="auto"/>
+            </w:pPr>
+            <w:r>
+              <w:rPr>
+                <w:b/>
+                <w:bCs/>
+              </w:rPr>
+              <w:t>•</w:t>
+            </w:r>
+            <w:r>
+              <w:rPr>
+                <w:b/>
+                <w:bCs/>
+              </w:rPr>
+              <w:t xml:space="preserve"> Case 7:</w:t>
+            </w:r>
+            <w:r>
+              <w:t xml:space="preserve"> success</w:t>
+            </w:r>
+          </w:p>
+          <w:p>
+            <w:pPr>
+              <w:pBdr>
+                <w:top w:val="nil"/>
+                <w:left w:val="nil"/>
+                <w:bottom w:val="nil"/>
+                <w:right w:val="nil"/>
+                <w:between w:val="nil"/>
+              </w:pBdr>
+              <w:spacing w:after="0" w:line="240" w:lineRule="auto"/>
+              <w:rPr>
+                <w:rFonts w:ascii="Times New Roman" w:eastAsia="Times New Roman" w:hAnsi="Times New Roman" w:cs="Times New Roman"/>
+                <w:sz w:val="24"/>
+                <w:szCs w:val="24"/>
+              </w:rPr>
+            </w:pPr>
+            <w:r>
+              <w:rPr>
+                <w:b/>
+                <w:bCs/>
+              </w:rPr>
+              <w:t>•</w:t>
+            </w:r>
+            <w:r>
+              <w:rPr>
+                <w:b/>
+                <w:bCs/>
+              </w:rPr>
+              <w:t xml:space="preserve"> Case 8:</w:t>
+            </w:r>
+            <w:r>
+              <w:t xml:space="preserve"> success</w:t>
+            </w:r>
+          </w:p>
+          <w:p>
+            <w:pPr>
+              <w:pBdr>
+                <w:top w:val="nil"/>
+                <w:left w:val="nil"/>
+                <w:bottom w:val="nil"/>
+                <w:right w:val="nil"/>
+                <w:between w:val="nil"/>
+              </w:pBdr>
+              <w:spacing w:after="0" w:line="240" w:lineRule="auto"/>
+              <w:rPr>
+                <w:rFonts w:ascii="Times New Roman" w:eastAsia="Times New Roman" w:hAnsi="Times New Roman" w:cs="Times New Roman"/>
+                <w:sz w:val="24"/>
+                <w:szCs w:val="24"/>
+              </w:rPr>
+            </w:pPr>
+            <w:r>
+              <w:rPr>
+                <w:b/>
+                <w:bCs/>
+              </w:rPr>
+              <w:t>•</w:t>
+            </w:r>
+            <w:r>
+              <w:rPr>
+                <w:b/>
+                <w:bCs/>
+              </w:rPr>
+              <w:t xml:space="preserve"> Case 9:</w:t>
+            </w:r>
+            <w:r>
+              <w:t xml:space="preserve"> invalid amount</w:t>
+            </w:r>
+          </w:p>
+          <w:p>
+            <w:pPr>
+              <w:pBdr>
+                <w:top w:val="nil"/>
+                <w:left w:val="nil"/>
+                <w:bottom w:val="nil"/>
+                <w:right w:val="nil"/>
+                <w:between w:val="nil"/>
+              </w:pBdr>
+              <w:spacing w:after="0" w:line="240" w:lineRule="auto"/>
+              <w:rPr>
+                <w:b/>
+                <w:bCs/>
+              </w:rPr>
+            </w:pPr>
+            <w:r>
+              <w:rPr>
+                <w:b/>
+                <w:bCs/>
+              </w:rPr>
+              <w:t>•</w:t>
+            </w:r>
+            <w:r>
+              <w:rPr>
+                <w:b/>
+                <w:bCs/>
+              </w:rPr>
+              <w:t xml:space="preserve"> Case 10:</w:t>
+            </w:r>
+            <w:r>
+              <w:t xml:space="preserve"> not enough balance</w:t>
+            </w:r>
+          </w:p>
+        </w:tc>
+      </w:tr>
+      <w:tr>
+        <w:trPr>
+          <w:trHeight w:val="1970"/>
+        </w:trPr>
+        <w:tc>
+          <w:tcPr>
+            <w:tcW w:w="895" w:type="dxa"/>
+          </w:tcPr>
+          <w:p>
+            <w:pPr>
+              <w:pBdr>
+                <w:top w:val="nil"/>
+                <w:left w:val="nil"/>
+                <w:bottom w:val="nil"/>
+                <w:right w:val="nil"/>
+                <w:between w:val="nil"/>
+              </w:pBdr>
+              <w:spacing w:after="0" w:line="240" w:lineRule="auto"/>
+              <w:jc w:val="center"/>
+              <w:rPr>
+                <w:rFonts w:ascii="Times New Roman" w:eastAsia="Times New Roman" w:hAnsi="Times New Roman" w:cs="Times New Roman"/>
+                <w:sz w:val="24"/>
+                <w:szCs w:val="24"/>
+              </w:rPr>
+            </w:pPr>
+            <w:r>
+              <w:rPr>
+                <w:rFonts w:ascii="Times New Roman" w:eastAsia="Times New Roman" w:hAnsi="Times New Roman" w:cs="Times New Roman"/>
+                <w:sz w:val="24"/>
+                <w:szCs w:val="24"/>
+              </w:rPr>
+              <w:lastRenderedPageBreak/>
+              <w:t>6</w:t>
+            </w:r>
+          </w:p>
+        </w:tc>
+        <w:tc>
+          <w:tcPr>
+            <w:tcW w:w="5130" w:type="dxa"/>
+          </w:tcPr>
+          <w:p>
+            <w:pPr>
+              <w:pBdr>
+                <w:top w:val="nil"/>
+                <w:left w:val="nil"/>
+                <w:bottom w:val="nil"/>
+                <w:right w:val="nil"/>
+                <w:between w:val="nil"/>
+              </w:pBdr>
+              <w:spacing w:after="0" w:line="240" w:lineRule="auto"/>
+              <w:rPr>
+                <w:rFonts w:ascii="Times New Roman" w:eastAsia="Times New Roman" w:hAnsi="Times New Roman" w:cs="Times New Roman"/>
+                <w:sz w:val="24"/>
+                <w:szCs w:val="24"/>
+              </w:rPr>
+            </w:pPr>
+            <w:r>
+              <w:rPr>
+                <w:rFonts w:ascii="Times New Roman" w:eastAsia="Times New Roman" w:hAnsi="Times New Roman" w:cs="Times New Roman"/>
+                <w:sz w:val="24"/>
+                <w:szCs w:val="24"/>
+              </w:rPr>
+              <w:t>Tests the Deposit method</w:t>
+            </w:r>
+          </w:p>
+          <w:p>
+            <w:pPr>
+              <w:pBdr>
+                <w:top w:val="nil"/>
+                <w:left w:val="nil"/>
+                <w:bottom w:val="nil"/>
+                <w:right w:val="nil"/>
+                <w:between w:val="nil"/>
+              </w:pBdr>
+              <w:spacing w:after="0" w:line="240" w:lineRule="auto"/>
+              <w:rPr>
+                <w:rFonts w:ascii="Times New Roman" w:eastAsia="Times New Roman" w:hAnsi="Times New Roman" w:cs="Times New Roman"/>
+                <w:sz w:val="24"/>
+                <w:szCs w:val="24"/>
+              </w:rPr>
+            </w:pPr>
+            <w:r>
+              <w:rPr>
+                <w:b/>
+                <w:bCs/>
+              </w:rPr>
+              <w:t>•</w:t>
+            </w:r>
+            <w:r>
+              <w:rPr>
+                <w:b/>
+                <w:bCs/>
+              </w:rPr>
+              <w:t xml:space="preserve"> Case 1:</w:t>
+            </w:r>
+            <w:r>
+              <w:t xml:space="preserve"> Check if deposit works with no inputted data</w:t>
+            </w:r>
+          </w:p>
+          <w:p>
+            <w:pPr>
+              <w:pBdr>
+                <w:top w:val="nil"/>
+                <w:left w:val="nil"/>
+                <w:bottom w:val="nil"/>
+                <w:right w:val="nil"/>
+                <w:between w:val="nil"/>
+              </w:pBdr>
+              <w:spacing w:after="0" w:line="240" w:lineRule="auto"/>
+              <w:rPr>
+                <w:rFonts w:ascii="Times New Roman" w:eastAsia="Times New Roman" w:hAnsi="Times New Roman" w:cs="Times New Roman"/>
+                <w:sz w:val="24"/>
+                <w:szCs w:val="24"/>
+              </w:rPr>
+            </w:pPr>
+            <w:r>
+              <w:rPr>
+                <w:b/>
+                <w:bCs/>
+              </w:rPr>
+              <w:t>•</w:t>
+            </w:r>
+            <w:r>
+              <w:rPr>
+                <w:b/>
+                <w:bCs/>
+              </w:rPr>
+              <w:t xml:space="preserve"> Case 2:</w:t>
+            </w:r>
+            <w:r>
+              <w:t xml:space="preserve"> Check if deposit works with a missing first name</w:t>
+            </w:r>
+          </w:p>
+          <w:p>
+            <w:pPr>
+              <w:pBdr>
+                <w:top w:val="nil"/>
+                <w:left w:val="nil"/>
+                <w:bottom w:val="nil"/>
+                <w:right w:val="nil"/>
+                <w:between w:val="nil"/>
+              </w:pBdr>
+              <w:spacing w:after="0" w:line="240" w:lineRule="auto"/>
+              <w:rPr>
+                <w:rFonts w:ascii="Times New Roman" w:eastAsia="Times New Roman" w:hAnsi="Times New Roman" w:cs="Times New Roman"/>
+                <w:sz w:val="24"/>
+                <w:szCs w:val="24"/>
+              </w:rPr>
+            </w:pPr>
+            <w:r>
+              <w:rPr>
+                <w:b/>
+                <w:bCs/>
+              </w:rPr>
+              <w:t>•</w:t>
+            </w:r>
+            <w:r>
+              <w:rPr>
+                <w:b/>
+                <w:bCs/>
+              </w:rPr>
+              <w:t xml:space="preserve"> Case 3:</w:t>
+            </w:r>
+            <w:r>
+              <w:t xml:space="preserve"> Check if deposit works with a missing last name</w:t>
+            </w:r>
+          </w:p>
+          <w:p>
+            <w:pPr>
+              <w:pBdr>
+                <w:top w:val="nil"/>
+                <w:left w:val="nil"/>
+                <w:bottom w:val="nil"/>
+                <w:right w:val="nil"/>
+                <w:between w:val="nil"/>
+              </w:pBdr>
+              <w:spacing w:after="0" w:line="240" w:lineRule="auto"/>
+              <w:rPr>
+                <w:rFonts w:ascii="Times New Roman" w:eastAsia="Times New Roman" w:hAnsi="Times New Roman" w:cs="Times New Roman"/>
+                <w:sz w:val="24"/>
+                <w:szCs w:val="24"/>
+              </w:rPr>
+            </w:pPr>
+            <w:r>
+              <w:rPr>
+                <w:b/>
+                <w:bCs/>
+              </w:rPr>
+              <w:t>•</w:t>
+            </w:r>
+            <w:r>
+              <w:rPr>
+                <w:b/>
+                <w:bCs/>
+              </w:rPr>
+              <w:t xml:space="preserve"> Case 4:</w:t>
+            </w:r>
+            <w:r>
+              <w:t xml:space="preserve"> Check if </w:t>
+            </w:r>
+            <w:r>
+              <w:t>deposit</w:t>
+            </w:r>
+            <w:r>
+              <w:t xml:space="preserve"> works with a missing amount</w:t>
+            </w:r>
+          </w:p>
+          <w:p>
+            <w:pPr>
+              <w:pBdr>
+                <w:top w:val="nil"/>
+                <w:left w:val="nil"/>
+                <w:bottom w:val="nil"/>
+                <w:right w:val="nil"/>
+                <w:between w:val="nil"/>
+              </w:pBdr>
+              <w:spacing w:after="0" w:line="240" w:lineRule="auto"/>
+              <w:rPr>
+                <w:rFonts w:ascii="Times New Roman" w:eastAsia="Times New Roman" w:hAnsi="Times New Roman" w:cs="Times New Roman"/>
+                <w:sz w:val="24"/>
+                <w:szCs w:val="24"/>
+              </w:rPr>
+            </w:pPr>
+            <w:r>
+              <w:rPr>
+                <w:b/>
+                <w:bCs/>
+              </w:rPr>
+              <w:t>•</w:t>
+            </w:r>
+            <w:r>
+              <w:rPr>
+                <w:b/>
+                <w:bCs/>
+              </w:rPr>
+              <w:t xml:space="preserve"> Case 5:</w:t>
+            </w:r>
+            <w:r>
+              <w:t xml:space="preserve"> Check if </w:t>
+            </w:r>
+            <w:r>
+              <w:t>deposit</w:t>
+            </w:r>
+            <w:r>
+              <w:t xml:space="preserve"> works with a missing account type</w:t>
+            </w:r>
+          </w:p>
+          <w:p>
+            <w:pPr>
+              <w:pBdr>
+                <w:top w:val="nil"/>
+                <w:left w:val="nil"/>
+                <w:bottom w:val="nil"/>
+                <w:right w:val="nil"/>
+                <w:between w:val="nil"/>
+              </w:pBdr>
+              <w:spacing w:after="0" w:line="240" w:lineRule="auto"/>
+              <w:rPr>
+                <w:rFonts w:ascii="Times New Roman" w:eastAsia="Times New Roman" w:hAnsi="Times New Roman" w:cs="Times New Roman"/>
+                <w:sz w:val="24"/>
+                <w:szCs w:val="24"/>
+              </w:rPr>
+            </w:pPr>
+            <w:r>
+              <w:rPr>
+                <w:b/>
+                <w:bCs/>
+              </w:rPr>
+              <w:t>•</w:t>
+            </w:r>
+            <w:r>
+              <w:rPr>
+                <w:b/>
+                <w:bCs/>
+              </w:rPr>
+              <w:t xml:space="preserve"> Case 6:</w:t>
+            </w:r>
+            <w:r>
+              <w:t xml:space="preserve"> Check if </w:t>
+            </w:r>
+            <w:r>
+              <w:t>deposit</w:t>
+            </w:r>
+            <w:r>
+              <w:t xml:space="preserve"> works with an account that does not exist</w:t>
+            </w:r>
+          </w:p>
+          <w:p>
+            <w:pPr>
+              <w:pBdr>
+                <w:top w:val="nil"/>
+                <w:left w:val="nil"/>
+                <w:bottom w:val="nil"/>
+                <w:right w:val="nil"/>
+                <w:between w:val="nil"/>
+              </w:pBdr>
+              <w:spacing w:after="0" w:line="240" w:lineRule="auto"/>
+              <w:rPr>
+                <w:rFonts w:ascii="Times New Roman" w:eastAsia="Times New Roman" w:hAnsi="Times New Roman" w:cs="Times New Roman"/>
+                <w:sz w:val="24"/>
+                <w:szCs w:val="24"/>
+              </w:rPr>
+            </w:pPr>
+            <w:r>
+              <w:rPr>
+                <w:b/>
+                <w:bCs/>
+              </w:rPr>
+              <w:t>•</w:t>
+            </w:r>
+            <w:r>
+              <w:rPr>
+                <w:b/>
+                <w:bCs/>
+              </w:rPr>
+              <w:t xml:space="preserve"> Case 7:</w:t>
+            </w:r>
+            <w:r>
+              <w:t xml:space="preserve"> Check if </w:t>
+            </w:r>
+            <w:r>
+              <w:t>deposit</w:t>
+            </w:r>
+            <w:r>
+              <w:t xml:space="preserve"> works with a checking account that exists</w:t>
+            </w:r>
+          </w:p>
+          <w:p>
+            <w:pPr>
+              <w:pBdr>
+                <w:top w:val="nil"/>
+                <w:left w:val="nil"/>
+                <w:bottom w:val="nil"/>
+                <w:right w:val="nil"/>
+                <w:between w:val="nil"/>
+              </w:pBdr>
+              <w:spacing w:after="0" w:line="240" w:lineRule="auto"/>
+              <w:rPr>
+                <w:rFonts w:ascii="Times New Roman" w:eastAsia="Times New Roman" w:hAnsi="Times New Roman" w:cs="Times New Roman"/>
+                <w:sz w:val="24"/>
+                <w:szCs w:val="24"/>
+              </w:rPr>
+            </w:pPr>
+            <w:r>
+              <w:rPr>
+                <w:b/>
+                <w:bCs/>
+              </w:rPr>
+              <w:t>•</w:t>
+            </w:r>
+            <w:r>
+              <w:rPr>
+                <w:b/>
+                <w:bCs/>
+              </w:rPr>
+              <w:t xml:space="preserve"> Case 8:</w:t>
+            </w:r>
+            <w:r>
+              <w:t xml:space="preserve"> Check if </w:t>
+            </w:r>
+            <w:r>
+              <w:t>deposit</w:t>
+            </w:r>
+            <w:r>
+              <w:t xml:space="preserve"> works with a savings account that exists and if </w:t>
+            </w:r>
+            <w:r>
+              <w:t>deposit</w:t>
+            </w:r>
+            <w:r>
+              <w:t xml:space="preserve"> confuses account types</w:t>
+            </w:r>
+          </w:p>
+          <w:p>
+            <w:pPr>
+              <w:pBdr>
+                <w:top w:val="nil"/>
+                <w:left w:val="nil"/>
+                <w:bottom w:val="nil"/>
+                <w:right w:val="nil"/>
+                <w:between w:val="nil"/>
+              </w:pBdr>
+              <w:spacing w:after="0" w:line="240" w:lineRule="auto"/>
+              <w:rPr>
+                <w:rFonts w:ascii="Times New Roman" w:eastAsia="Times New Roman" w:hAnsi="Times New Roman" w:cs="Times New Roman"/>
+                <w:sz w:val="24"/>
+                <w:szCs w:val="24"/>
+              </w:rPr>
+            </w:pPr>
+            <w:r>
+              <w:rPr>
+                <w:b/>
+                <w:bCs/>
+              </w:rPr>
+              <w:t>•</w:t>
+            </w:r>
+            <w:r>
+              <w:rPr>
+                <w:b/>
+                <w:bCs/>
+              </w:rPr>
+              <w:t xml:space="preserve"> Case 9:</w:t>
+            </w:r>
+            <w:r>
+              <w:t xml:space="preserve"> Check if </w:t>
+            </w:r>
+            <w:r>
+              <w:t>deposit</w:t>
+            </w:r>
+            <w:r>
+              <w:t xml:space="preserve"> works with a negative amount</w:t>
+            </w:r>
+          </w:p>
+        </w:tc>
+        <w:tc>
+          <w:tcPr>
+            <w:tcW w:w="2880" w:type="dxa"/>
+          </w:tcPr>
+          <w:p>
+            <w:pPr>
+              <w:pBdr>
+                <w:top w:val="nil"/>
+                <w:left w:val="nil"/>
+                <w:bottom w:val="nil"/>
+                <w:right w:val="nil"/>
+                <w:between w:val="nil"/>
+              </w:pBdr>
+              <w:spacing w:after="0" w:line="240" w:lineRule="auto"/>
+            </w:pPr>
+            <w:r>
+              <w:t>Note: DEFAULT will be first name = “a”, last name = “b”, amount = 10, account type = Checking</w:t>
+            </w:r>
+          </w:p>
+          <w:p>
+            <w:pPr>
+              <w:pBdr>
+                <w:top w:val="nil"/>
+                <w:left w:val="nil"/>
+                <w:bottom w:val="nil"/>
+                <w:right w:val="nil"/>
+                <w:between w:val="nil"/>
+              </w:pBdr>
+              <w:spacing w:after="0" w:line="240" w:lineRule="auto"/>
+            </w:pPr>
+            <w:r>
+              <w:rPr>
+                <w:b/>
+                <w:bCs/>
+              </w:rPr>
+              <w:t>•</w:t>
+            </w:r>
+            <w:r>
+              <w:rPr>
+                <w:b/>
+                <w:bCs/>
+              </w:rPr>
+              <w:t xml:space="preserve"> Case 1:</w:t>
+            </w:r>
+            <w:r>
+              <w:t xml:space="preserve"> no input</w:t>
+            </w:r>
+          </w:p>
+          <w:p>
+            <w:pPr>
+              <w:pBdr>
+                <w:top w:val="nil"/>
+                <w:left w:val="nil"/>
+                <w:bottom w:val="nil"/>
+                <w:right w:val="nil"/>
+                <w:between w:val="nil"/>
+              </w:pBdr>
+              <w:spacing w:after="0" w:line="240" w:lineRule="auto"/>
+            </w:pPr>
+            <w:r>
+              <w:rPr>
+                <w:b/>
+                <w:bCs/>
+              </w:rPr>
+              <w:t>•</w:t>
+            </w:r>
+            <w:r>
+              <w:rPr>
+                <w:b/>
+                <w:bCs/>
+              </w:rPr>
+              <w:t xml:space="preserve"> Case 2:</w:t>
+            </w:r>
+            <w:r>
+              <w:t xml:space="preserve"> DEFAULT, but first name = “”</w:t>
+            </w:r>
+          </w:p>
+          <w:p>
+            <w:pPr>
+              <w:pBdr>
+                <w:top w:val="nil"/>
+                <w:left w:val="nil"/>
+                <w:bottom w:val="nil"/>
+                <w:right w:val="nil"/>
+                <w:between w:val="nil"/>
+              </w:pBdr>
+              <w:spacing w:after="0" w:line="240" w:lineRule="auto"/>
+            </w:pPr>
+            <w:r>
+              <w:rPr>
+                <w:b/>
+                <w:bCs/>
+              </w:rPr>
+              <w:t>•</w:t>
+            </w:r>
+            <w:r>
+              <w:rPr>
+                <w:b/>
+                <w:bCs/>
+              </w:rPr>
+              <w:t xml:space="preserve"> Case 3:</w:t>
+            </w:r>
+            <w:r>
+              <w:t xml:space="preserve"> DEFAULT, but last name = “”</w:t>
+            </w:r>
+          </w:p>
+          <w:p>
+            <w:pPr>
+              <w:pBdr>
+                <w:top w:val="nil"/>
+                <w:left w:val="nil"/>
+                <w:bottom w:val="nil"/>
+                <w:right w:val="nil"/>
+                <w:between w:val="nil"/>
+              </w:pBdr>
+              <w:spacing w:after="0" w:line="240" w:lineRule="auto"/>
+            </w:pPr>
+            <w:r>
+              <w:rPr>
+                <w:b/>
+                <w:bCs/>
+              </w:rPr>
+              <w:t>•</w:t>
+            </w:r>
+            <w:r>
+              <w:rPr>
+                <w:b/>
+                <w:bCs/>
+              </w:rPr>
+              <w:t xml:space="preserve"> Case 4:</w:t>
+            </w:r>
+            <w:r>
+              <w:t xml:space="preserve"> DEFAULT, but amount = “”</w:t>
+            </w:r>
+          </w:p>
+          <w:p>
+            <w:pPr>
+              <w:pBdr>
+                <w:top w:val="nil"/>
+                <w:left w:val="nil"/>
+                <w:bottom w:val="nil"/>
+                <w:right w:val="nil"/>
+                <w:between w:val="nil"/>
+              </w:pBdr>
+              <w:spacing w:after="0" w:line="240" w:lineRule="auto"/>
+            </w:pPr>
+            <w:r>
+              <w:rPr>
+                <w:b/>
+                <w:bCs/>
+              </w:rPr>
+              <w:t>•</w:t>
+            </w:r>
+            <w:r>
+              <w:rPr>
+                <w:b/>
+                <w:bCs/>
+              </w:rPr>
+              <w:t xml:space="preserve"> Case 5:</w:t>
+            </w:r>
+            <w:r>
+              <w:t xml:space="preserve"> DEFAULT, but account type = null</w:t>
+            </w:r>
+          </w:p>
+          <w:p>
+            <w:pPr>
+              <w:pBdr>
+                <w:top w:val="nil"/>
+                <w:left w:val="nil"/>
+                <w:bottom w:val="nil"/>
+                <w:right w:val="nil"/>
+                <w:between w:val="nil"/>
+              </w:pBdr>
+              <w:spacing w:after="0" w:line="240" w:lineRule="auto"/>
+            </w:pPr>
+            <w:r>
+              <w:rPr>
+                <w:b/>
+                <w:bCs/>
+              </w:rPr>
+              <w:t>•</w:t>
+            </w:r>
+            <w:r>
+              <w:rPr>
+                <w:b/>
+                <w:bCs/>
+              </w:rPr>
+              <w:t xml:space="preserve"> Case 6:</w:t>
+            </w:r>
+            <w:r>
+              <w:t xml:space="preserve"> DEFAULT</w:t>
+            </w:r>
+          </w:p>
+          <w:p>
+            <w:pPr>
+              <w:pBdr>
+                <w:top w:val="nil"/>
+                <w:left w:val="nil"/>
+                <w:bottom w:val="nil"/>
+                <w:right w:val="nil"/>
+                <w:between w:val="nil"/>
+              </w:pBdr>
+              <w:spacing w:after="0" w:line="240" w:lineRule="auto"/>
+            </w:pPr>
+            <w:r>
+              <w:rPr>
+                <w:b/>
+                <w:bCs/>
+              </w:rPr>
+              <w:t>•</w:t>
+            </w:r>
+            <w:r>
+              <w:rPr>
+                <w:b/>
+                <w:bCs/>
+              </w:rPr>
+              <w:t xml:space="preserve"> Case 7:</w:t>
+            </w:r>
+            <w:r>
+              <w:t xml:space="preserve"> DEFAULT, but after creating a checking account with the DEFAULT data and 100 money</w:t>
+            </w:r>
+          </w:p>
+          <w:p>
+            <w:pPr>
+              <w:pBdr>
+                <w:top w:val="nil"/>
+                <w:left w:val="nil"/>
+                <w:bottom w:val="nil"/>
+                <w:right w:val="nil"/>
+                <w:between w:val="nil"/>
+              </w:pBdr>
+              <w:spacing w:after="0" w:line="240" w:lineRule="auto"/>
+              <w:rPr>
+                <w:rFonts w:ascii="Times New Roman" w:eastAsia="Times New Roman" w:hAnsi="Times New Roman" w:cs="Times New Roman"/>
+                <w:sz w:val="24"/>
+                <w:szCs w:val="24"/>
+              </w:rPr>
+            </w:pPr>
+            <w:r>
+              <w:rPr>
+                <w:b/>
+                <w:bCs/>
+              </w:rPr>
+              <w:t>•</w:t>
+            </w:r>
+            <w:r>
+              <w:rPr>
+                <w:b/>
+                <w:bCs/>
+              </w:rPr>
+              <w:t xml:space="preserve"> Case 8:</w:t>
+            </w:r>
+            <w:r>
+              <w:t xml:space="preserve"> DEFAULT, but after creating a checking and savings account with the DEFAULT data</w:t>
+            </w:r>
+          </w:p>
+          <w:p>
+            <w:pPr>
+              <w:pBdr>
+                <w:top w:val="nil"/>
+                <w:left w:val="nil"/>
+                <w:bottom w:val="nil"/>
+                <w:right w:val="nil"/>
+                <w:between w:val="nil"/>
+              </w:pBdr>
+              <w:spacing w:after="0" w:line="240" w:lineRule="auto"/>
+            </w:pPr>
+            <w:r>
+              <w:rPr>
+                <w:b/>
+                <w:bCs/>
+              </w:rPr>
+              <w:t>•</w:t>
+            </w:r>
+            <w:r>
+              <w:rPr>
+                <w:b/>
+                <w:bCs/>
+              </w:rPr>
+              <w:t xml:space="preserve"> Case 9:</w:t>
+            </w:r>
+            <w:r>
+              <w:t xml:space="preserve"> DEFAULT, but amount = -10</w:t>
+            </w:r>
+          </w:p>
+        </w:tc>
+        <w:tc>
+          <w:tcPr>
+            <w:tcW w:w="2610" w:type="dxa"/>
+          </w:tcPr>
+          <w:p>
+            <w:pPr>
+              <w:pBdr>
+                <w:top w:val="nil"/>
+                <w:left w:val="nil"/>
+                <w:bottom w:val="nil"/>
+                <w:right w:val="nil"/>
+                <w:between w:val="nil"/>
+              </w:pBdr>
+              <w:spacing w:after="0" w:line="240" w:lineRule="auto"/>
+            </w:pPr>
+            <w:r>
+              <w:rPr>
+                <w:b/>
+                <w:bCs/>
+              </w:rPr>
+              <w:t>•</w:t>
+            </w:r>
+            <w:r>
+              <w:rPr>
+                <w:b/>
+                <w:bCs/>
+              </w:rPr>
+              <w:t xml:space="preserve"> Case 1:</w:t>
+            </w:r>
+            <w:r>
+              <w:t xml:space="preserve"> invalid names</w:t>
+            </w:r>
+          </w:p>
+          <w:p>
+            <w:pPr>
+              <w:pBdr>
+                <w:top w:val="nil"/>
+                <w:left w:val="nil"/>
+                <w:bottom w:val="nil"/>
+                <w:right w:val="nil"/>
+                <w:between w:val="nil"/>
+              </w:pBdr>
+              <w:spacing w:after="0" w:line="240" w:lineRule="auto"/>
+            </w:pPr>
+            <w:r>
+              <w:rPr>
+                <w:b/>
+                <w:bCs/>
+              </w:rPr>
+              <w:t>•</w:t>
+            </w:r>
+            <w:r>
+              <w:rPr>
+                <w:b/>
+                <w:bCs/>
+              </w:rPr>
+              <w:t xml:space="preserve"> Case 2:</w:t>
+            </w:r>
+            <w:r>
+              <w:t xml:space="preserve"> invalid names</w:t>
+            </w:r>
+          </w:p>
+          <w:p>
+            <w:pPr>
+              <w:pBdr>
+                <w:top w:val="nil"/>
+                <w:left w:val="nil"/>
+                <w:bottom w:val="nil"/>
+                <w:right w:val="nil"/>
+                <w:between w:val="nil"/>
+              </w:pBdr>
+              <w:spacing w:after="0" w:line="240" w:lineRule="auto"/>
+            </w:pPr>
+            <w:r>
+              <w:rPr>
+                <w:b/>
+                <w:bCs/>
+              </w:rPr>
+              <w:t>•</w:t>
+            </w:r>
+            <w:r>
+              <w:rPr>
+                <w:b/>
+                <w:bCs/>
+              </w:rPr>
+              <w:t xml:space="preserve"> Case 3:</w:t>
+            </w:r>
+            <w:r>
+              <w:t xml:space="preserve"> invalid names</w:t>
+            </w:r>
+          </w:p>
+          <w:p>
+            <w:pPr>
+              <w:pBdr>
+                <w:top w:val="nil"/>
+                <w:left w:val="nil"/>
+                <w:bottom w:val="nil"/>
+                <w:right w:val="nil"/>
+                <w:between w:val="nil"/>
+              </w:pBdr>
+              <w:spacing w:after="0" w:line="240" w:lineRule="auto"/>
+            </w:pPr>
+            <w:r>
+              <w:rPr>
+                <w:b/>
+                <w:bCs/>
+              </w:rPr>
+              <w:t>•</w:t>
+            </w:r>
+            <w:r>
+              <w:rPr>
+                <w:b/>
+                <w:bCs/>
+              </w:rPr>
+              <w:t xml:space="preserve"> Case 4:</w:t>
+            </w:r>
+            <w:r>
+              <w:t xml:space="preserve"> invalid amount</w:t>
+            </w:r>
+          </w:p>
+          <w:p>
+            <w:pPr>
+              <w:pBdr>
+                <w:top w:val="nil"/>
+                <w:left w:val="nil"/>
+                <w:bottom w:val="nil"/>
+                <w:right w:val="nil"/>
+                <w:between w:val="nil"/>
+              </w:pBdr>
+              <w:spacing w:after="0" w:line="240" w:lineRule="auto"/>
+            </w:pPr>
+            <w:r>
+              <w:rPr>
+                <w:b/>
+                <w:bCs/>
+              </w:rPr>
+              <w:t>•</w:t>
+            </w:r>
+            <w:r>
+              <w:rPr>
+                <w:b/>
+                <w:bCs/>
+              </w:rPr>
+              <w:t xml:space="preserve"> Case 5:</w:t>
+            </w:r>
+            <w:r>
+              <w:t xml:space="preserve"> invalid account type</w:t>
+            </w:r>
+          </w:p>
+          <w:p>
+            <w:pPr>
+              <w:pBdr>
+                <w:top w:val="nil"/>
+                <w:left w:val="nil"/>
+                <w:bottom w:val="nil"/>
+                <w:right w:val="nil"/>
+                <w:between w:val="nil"/>
+              </w:pBdr>
+              <w:spacing w:after="0" w:line="240" w:lineRule="auto"/>
+            </w:pPr>
+            <w:r>
+              <w:rPr>
+                <w:b/>
+                <w:bCs/>
+              </w:rPr>
+              <w:t>•</w:t>
+            </w:r>
+            <w:r>
+              <w:rPr>
+                <w:b/>
+                <w:bCs/>
+              </w:rPr>
+              <w:t xml:space="preserve"> Case 6:</w:t>
+            </w:r>
+            <w:r>
+              <w:t xml:space="preserve"> account not found</w:t>
+            </w:r>
+          </w:p>
+          <w:p>
+            <w:pPr>
+              <w:pBdr>
+                <w:top w:val="nil"/>
+                <w:left w:val="nil"/>
+                <w:bottom w:val="nil"/>
+                <w:right w:val="nil"/>
+                <w:between w:val="nil"/>
+              </w:pBdr>
+              <w:spacing w:after="0" w:line="240" w:lineRule="auto"/>
+            </w:pPr>
+            <w:r>
+              <w:rPr>
+                <w:b/>
+                <w:bCs/>
+              </w:rPr>
+              <w:t>•</w:t>
+            </w:r>
+            <w:r>
+              <w:rPr>
+                <w:b/>
+                <w:bCs/>
+              </w:rPr>
+              <w:t xml:space="preserve"> Case 7:</w:t>
+            </w:r>
+            <w:r>
+              <w:t xml:space="preserve"> success</w:t>
+            </w:r>
+          </w:p>
+          <w:p>
+            <w:pPr>
+              <w:pBdr>
+                <w:top w:val="nil"/>
+                <w:left w:val="nil"/>
+                <w:bottom w:val="nil"/>
+                <w:right w:val="nil"/>
+                <w:between w:val="nil"/>
+              </w:pBdr>
+              <w:spacing w:after="0" w:line="240" w:lineRule="auto"/>
+              <w:rPr>
+                <w:rFonts w:ascii="Times New Roman" w:eastAsia="Times New Roman" w:hAnsi="Times New Roman" w:cs="Times New Roman"/>
+                <w:sz w:val="24"/>
+                <w:szCs w:val="24"/>
+              </w:rPr>
+            </w:pPr>
+            <w:r>
+              <w:rPr>
+                <w:b/>
+                <w:bCs/>
+              </w:rPr>
+              <w:t>•</w:t>
+            </w:r>
+            <w:r>
+              <w:rPr>
+                <w:b/>
+                <w:bCs/>
+              </w:rPr>
+              <w:t xml:space="preserve"> Case 8:</w:t>
+            </w:r>
+            <w:r>
+              <w:t xml:space="preserve"> success</w:t>
+            </w:r>
+          </w:p>
+          <w:p>
+            <w:pPr>
+              <w:pBdr>
+                <w:top w:val="nil"/>
+                <w:left w:val="nil"/>
+                <w:bottom w:val="nil"/>
+                <w:right w:val="nil"/>
+                <w:between w:val="nil"/>
+              </w:pBdr>
+              <w:spacing w:after="0" w:line="240" w:lineRule="auto"/>
+              <w:rPr>
+                <w:b/>
+                <w:bCs/>
+              </w:rPr>
+            </w:pPr>
+            <w:r>
+              <w:rPr>
+                <w:b/>
+                <w:bCs/>
+              </w:rPr>
+              <w:t>•</w:t>
+            </w:r>
+            <w:r>
+              <w:rPr>
+                <w:b/>
+                <w:bCs/>
+              </w:rPr>
+              <w:t xml:space="preserve"> Case 9:</w:t>
+            </w:r>
+            <w:r>
+              <w:t xml:space="preserve"> invalid amount</w:t>
+            </w:r>
+          </w:p>
+        </w:tc>
+      </w:tr>
+      <w:tr>
+        <w:trPr>
+          <w:trHeight w:val="1970"/>
+        </w:trPr>
+        <w:tc>
+          <w:tcPr>
+            <w:tcW w:w="895" w:type="dxa"/>
+          </w:tcPr>
+          <w:p>
+            <w:pPr>
+              <w:pBdr>
+                <w:top w:val="nil"/>
+                <w:left w:val="nil"/>
+                <w:bottom w:val="nil"/>
+                <w:right w:val="nil"/>
+                <w:between w:val="nil"/>
+              </w:pBdr>
+              <w:spacing w:after="0" w:line="240" w:lineRule="auto"/>
+              <w:jc w:val="center"/>
+              <w:rPr>
+                <w:rFonts w:ascii="Times New Roman" w:eastAsia="Times New Roman" w:hAnsi="Times New Roman" w:cs="Times New Roman"/>
+                <w:sz w:val="24"/>
+                <w:szCs w:val="24"/>
+              </w:rPr>
+            </w:pPr>
+            <w:r>
+              <w:rPr>
+                <w:rFonts w:ascii="Times New Roman" w:eastAsia="Times New Roman" w:hAnsi="Times New Roman" w:cs="Times New Roman"/>
+                <w:sz w:val="24"/>
+                <w:szCs w:val="24"/>
+              </w:rPr>
+              <w:t>7</w:t>
+            </w:r>
+          </w:p>
+        </w:tc>
+        <w:tc>
+          <w:tcPr>
+            <w:tcW w:w="5130" w:type="dxa"/>
+          </w:tcPr>
+          <w:p>
+            <w:pPr>
+              <w:pBdr>
+                <w:top w:val="nil"/>
+                <w:left w:val="nil"/>
+                <w:bottom w:val="nil"/>
+                <w:right w:val="nil"/>
+                <w:between w:val="nil"/>
+              </w:pBdr>
+              <w:spacing w:after="0" w:line="240" w:lineRule="auto"/>
+              <w:rPr>
+                <w:rFonts w:ascii="Times New Roman" w:eastAsia="Times New Roman" w:hAnsi="Times New Roman" w:cs="Times New Roman"/>
+                <w:sz w:val="24"/>
+                <w:szCs w:val="24"/>
+              </w:rPr>
+            </w:pPr>
+            <w:r>
+              <w:rPr>
+                <w:rFonts w:ascii="Times New Roman" w:eastAsia="Times New Roman" w:hAnsi="Times New Roman" w:cs="Times New Roman"/>
+                <w:sz w:val="24"/>
+                <w:szCs w:val="24"/>
+              </w:rPr>
+              <w:t>Tests the Print Account method</w:t>
+            </w:r>
+          </w:p>
+          <w:p>
+            <w:pPr>
+              <w:pBdr>
+                <w:top w:val="nil"/>
+                <w:left w:val="nil"/>
+                <w:bottom w:val="nil"/>
+                <w:right w:val="nil"/>
+                <w:between w:val="nil"/>
+              </w:pBdr>
+              <w:spacing w:after="0" w:line="240" w:lineRule="auto"/>
+              <w:rPr>
+                <w:rFonts w:ascii="Times New Roman" w:eastAsia="Times New Roman" w:hAnsi="Times New Roman" w:cs="Times New Roman"/>
+                <w:sz w:val="24"/>
+                <w:szCs w:val="24"/>
+              </w:rPr>
+            </w:pPr>
+            <w:r>
+              <w:rPr>
+                <w:b/>
+                <w:bCs/>
+              </w:rPr>
+              <w:t>•</w:t>
+            </w:r>
+            <w:r>
+              <w:rPr>
+                <w:b/>
+                <w:bCs/>
+              </w:rPr>
+              <w:t xml:space="preserve"> Case 1:</w:t>
+            </w:r>
+            <w:r>
+              <w:t xml:space="preserve"> Check on empty database</w:t>
+            </w:r>
+          </w:p>
+          <w:p>
+            <w:pPr>
+              <w:pBdr>
+                <w:top w:val="nil"/>
+                <w:left w:val="nil"/>
+                <w:bottom w:val="nil"/>
+                <w:right w:val="nil"/>
+                <w:between w:val="nil"/>
+              </w:pBdr>
+              <w:spacing w:after="0" w:line="240" w:lineRule="auto"/>
+              <w:rPr>
+                <w:rFonts w:ascii="Times New Roman" w:eastAsia="Times New Roman" w:hAnsi="Times New Roman" w:cs="Times New Roman"/>
+                <w:sz w:val="24"/>
+                <w:szCs w:val="24"/>
+              </w:rPr>
+            </w:pPr>
+            <w:r>
+              <w:rPr>
+                <w:b/>
+                <w:bCs/>
+              </w:rPr>
+              <w:t>•</w:t>
+            </w:r>
+            <w:r>
+              <w:rPr>
+                <w:b/>
+                <w:bCs/>
+              </w:rPr>
+              <w:t xml:space="preserve"> Case 2:</w:t>
+            </w:r>
+            <w:r>
+              <w:t xml:space="preserve"> Check on 1 account database and check direct deposit</w:t>
+            </w:r>
+          </w:p>
+          <w:p>
+            <w:pPr>
+              <w:pBdr>
+                <w:top w:val="nil"/>
+                <w:left w:val="nil"/>
+                <w:bottom w:val="nil"/>
+                <w:right w:val="nil"/>
+                <w:between w:val="nil"/>
+              </w:pBdr>
+              <w:spacing w:after="0" w:line="240" w:lineRule="auto"/>
+              <w:rPr>
+                <w:rFonts w:ascii="Times New Roman" w:eastAsia="Times New Roman" w:hAnsi="Times New Roman" w:cs="Times New Roman"/>
+                <w:sz w:val="24"/>
+                <w:szCs w:val="24"/>
+              </w:rPr>
+            </w:pPr>
+            <w:r>
+              <w:rPr>
+                <w:b/>
+                <w:bCs/>
+              </w:rPr>
+              <w:t>•</w:t>
+            </w:r>
+            <w:r>
+              <w:rPr>
+                <w:b/>
+                <w:bCs/>
+              </w:rPr>
+              <w:t xml:space="preserve"> Case 3:</w:t>
+            </w:r>
+            <w:r>
+              <w:t xml:space="preserve"> Check on database of 6</w:t>
+            </w:r>
+            <w:r>
+              <w:t xml:space="preserve"> and check if not having direct deposit displays, and check if having loyal displays, and check if not having loyal displays, and check if withdrawals displays</w:t>
+            </w:r>
+          </w:p>
+        </w:tc>
+        <w:tc>
+          <w:tcPr>
+            <w:tcW w:w="2880" w:type="dxa"/>
+          </w:tcPr>
+          <w:p>
+            <w:pPr>
+              <w:pBdr>
+                <w:top w:val="nil"/>
+                <w:left w:val="nil"/>
+                <w:bottom w:val="nil"/>
+                <w:right w:val="nil"/>
+                <w:between w:val="nil"/>
+              </w:pBdr>
+              <w:spacing w:after="0" w:line="240" w:lineRule="auto"/>
+            </w:pPr>
+            <w:r>
+              <w:t>Note: Accounts will be inputted with the name “f</w:t>
+            </w:r>
+            <w:r>
+              <w:t>C</w:t>
+            </w:r>
+            <w:r>
+              <w:t xml:space="preserve"> </w:t>
+            </w:r>
+            <w:r>
+              <w:t>lC</w:t>
+            </w:r>
+            <w:r>
+              <w:t xml:space="preserve">” with </w:t>
+            </w:r>
+            <w:r>
+              <w:t>C</w:t>
+            </w:r>
+            <w:r>
+              <w:t xml:space="preserve"> representing the</w:t>
+            </w:r>
+            <w:r>
+              <w:t xml:space="preserve"> Nth letter of the alphabet</w:t>
+            </w:r>
+            <w:r>
+              <w:t xml:space="preserve"> of the</w:t>
+            </w:r>
+            <w:r>
+              <w:t xml:space="preserve"> Nth</w:t>
+            </w:r>
+            <w:r>
+              <w:t xml:space="preserve"> account and date 1/2/2000 and balance N * 100</w:t>
+            </w:r>
+          </w:p>
+          <w:p>
+            <w:pPr>
+              <w:pBdr>
+                <w:top w:val="nil"/>
+                <w:left w:val="nil"/>
+                <w:bottom w:val="nil"/>
+                <w:right w:val="nil"/>
+                <w:between w:val="nil"/>
+              </w:pBdr>
+              <w:spacing w:after="0" w:line="240" w:lineRule="auto"/>
+              <w:rPr>
+                <w:rFonts w:ascii="Times New Roman" w:eastAsia="Times New Roman" w:hAnsi="Times New Roman" w:cs="Times New Roman"/>
+                <w:sz w:val="24"/>
+                <w:szCs w:val="24"/>
+              </w:rPr>
+            </w:pPr>
+            <w:r>
+              <w:rPr>
+                <w:b/>
+                <w:bCs/>
+              </w:rPr>
+              <w:t>•</w:t>
+            </w:r>
+            <w:r>
+              <w:rPr>
+                <w:b/>
+                <w:bCs/>
+              </w:rPr>
+              <w:t xml:space="preserve"> Case 1:</w:t>
+            </w:r>
+            <w:r>
+              <w:t xml:space="preserve"> no input</w:t>
+            </w:r>
+          </w:p>
+          <w:p>
+            <w:pPr>
+              <w:pBdr>
+                <w:top w:val="nil"/>
+                <w:left w:val="nil"/>
+                <w:bottom w:val="nil"/>
+                <w:right w:val="nil"/>
+                <w:between w:val="nil"/>
+              </w:pBdr>
+              <w:spacing w:after="0" w:line="240" w:lineRule="auto"/>
+              <w:rPr>
+                <w:rFonts w:ascii="Times New Roman" w:eastAsia="Times New Roman" w:hAnsi="Times New Roman" w:cs="Times New Roman"/>
+                <w:sz w:val="24"/>
+                <w:szCs w:val="24"/>
+              </w:rPr>
+            </w:pPr>
+            <w:r>
+              <w:rPr>
+                <w:b/>
+                <w:bCs/>
+              </w:rPr>
+              <w:t>•</w:t>
+            </w:r>
+            <w:r>
+              <w:rPr>
+                <w:b/>
+                <w:bCs/>
+              </w:rPr>
+              <w:t xml:space="preserve"> Case 2:</w:t>
+            </w:r>
+            <w:r>
+              <w:t xml:space="preserve"> create a checking account with direct deposit</w:t>
+            </w:r>
+          </w:p>
+          <w:p>
+            <w:pPr>
+              <w:pBdr>
+                <w:top w:val="nil"/>
+                <w:left w:val="nil"/>
+                <w:bottom w:val="nil"/>
+                <w:right w:val="nil"/>
+                <w:between w:val="nil"/>
+              </w:pBdr>
+              <w:spacing w:after="0" w:line="240" w:lineRule="auto"/>
+            </w:pPr>
+            <w:r>
+              <w:rPr>
+                <w:b/>
+                <w:bCs/>
+              </w:rPr>
+              <w:t>•</w:t>
+            </w:r>
+            <w:r>
+              <w:rPr>
+                <w:b/>
+                <w:bCs/>
+              </w:rPr>
+              <w:t xml:space="preserve"> Case 3:</w:t>
+            </w:r>
+            <w:r>
+              <w:t xml:space="preserve"> in addition to Case 2, create a checking account without direct deposit, create a savings without loyal, create a savings with loyal</w:t>
+            </w:r>
+            <w:r>
+              <w:t>, create a checking without direct deposit, withdraw 10 from the money market account</w:t>
+            </w:r>
+          </w:p>
+        </w:tc>
+        <w:tc>
+          <w:tcPr>
+            <w:tcW w:w="2610" w:type="dxa"/>
+          </w:tcPr>
+          <w:p>
+            <w:pPr>
+              <w:pBdr>
+                <w:top w:val="nil"/>
+                <w:left w:val="nil"/>
+                <w:bottom w:val="nil"/>
+                <w:right w:val="nil"/>
+                <w:between w:val="nil"/>
+              </w:pBdr>
+              <w:spacing w:after="0" w:line="240" w:lineRule="auto"/>
+              <w:rPr>
+                <w:rFonts w:ascii="Times New Roman" w:eastAsia="Times New Roman" w:hAnsi="Times New Roman" w:cs="Times New Roman"/>
+                <w:sz w:val="24"/>
+                <w:szCs w:val="24"/>
+              </w:rPr>
+            </w:pPr>
+            <w:r>
+              <w:rPr>
+                <w:b/>
+                <w:bCs/>
+              </w:rPr>
+              <w:t>•</w:t>
+            </w:r>
+            <w:r>
+              <w:rPr>
+                <w:b/>
+                <w:bCs/>
+              </w:rPr>
+              <w:t xml:space="preserve"> Case 1:</w:t>
+            </w:r>
+            <w:r>
+              <w:t xml:space="preserve"> database is empty</w:t>
+            </w:r>
+          </w:p>
+          <w:p>
+            <w:pPr>
+              <w:pBdr>
+                <w:top w:val="nil"/>
+                <w:left w:val="nil"/>
+                <w:bottom w:val="nil"/>
+                <w:right w:val="nil"/>
+                <w:between w:val="nil"/>
+              </w:pBdr>
+              <w:spacing w:after="0" w:line="240" w:lineRule="auto"/>
+              <w:rPr>
+                <w:rFonts w:ascii="Times New Roman" w:eastAsia="Times New Roman" w:hAnsi="Times New Roman" w:cs="Times New Roman"/>
+                <w:sz w:val="24"/>
+                <w:szCs w:val="24"/>
+              </w:rPr>
+            </w:pPr>
+            <w:r>
+              <w:rPr>
+                <w:b/>
+                <w:bCs/>
+              </w:rPr>
+              <w:t>•</w:t>
+            </w:r>
+            <w:r>
+              <w:rPr>
+                <w:b/>
+                <w:bCs/>
+              </w:rPr>
+              <w:t xml:space="preserve"> Case 2:</w:t>
+            </w:r>
+            <w:r>
+              <w:t xml:space="preserve"> the data for the one account</w:t>
+            </w:r>
+          </w:p>
+          <w:p>
+            <w:pPr>
+              <w:pBdr>
+                <w:top w:val="nil"/>
+                <w:left w:val="nil"/>
+                <w:bottom w:val="nil"/>
+                <w:right w:val="nil"/>
+                <w:between w:val="nil"/>
+              </w:pBdr>
+              <w:spacing w:after="0" w:line="240" w:lineRule="auto"/>
+              <w:rPr>
+                <w:b/>
+                <w:bCs/>
+              </w:rPr>
+            </w:pPr>
+            <w:r>
+              <w:rPr>
+                <w:b/>
+                <w:bCs/>
+              </w:rPr>
+              <w:t>•</w:t>
+            </w:r>
+            <w:r>
+              <w:rPr>
+                <w:b/>
+                <w:bCs/>
+              </w:rPr>
+              <w:t xml:space="preserve"> Case 3:</w:t>
+            </w:r>
+            <w:r>
+              <w:t xml:space="preserve"> the data for all the classes including the account type, the 100 or 90 balance (for the one money market), the number of withdrawals for the money market, the special attribute on checking and savings accounts</w:t>
+            </w:r>
+          </w:p>
+        </w:tc>
+      </w:tr>
+      <w:tr>
+        <w:trPr>
+          <w:trHeight w:val="1970"/>
+        </w:trPr>
+        <w:tc>
+          <w:tcPr>
+            <w:tcW w:w="895" w:type="dxa"/>
+          </w:tcPr>
+          <w:p>
+            <w:pPr>
+              <w:pBdr>
+                <w:top w:val="nil"/>
+                <w:left w:val="nil"/>
+                <w:bottom w:val="nil"/>
+                <w:right w:val="nil"/>
+                <w:between w:val="nil"/>
+              </w:pBdr>
+              <w:spacing w:after="0" w:line="240" w:lineRule="auto"/>
+              <w:jc w:val="center"/>
+              <w:rPr>
+                <w:rFonts w:ascii="Times New Roman" w:eastAsia="Times New Roman" w:hAnsi="Times New Roman" w:cs="Times New Roman"/>
+                <w:sz w:val="24"/>
+                <w:szCs w:val="24"/>
+              </w:rPr>
+            </w:pPr>
+            <w:r>
+              <w:rPr>
+                <w:rFonts w:ascii="Times New Roman" w:eastAsia="Times New Roman" w:hAnsi="Times New Roman" w:cs="Times New Roman"/>
+                <w:sz w:val="24"/>
+                <w:szCs w:val="24"/>
+              </w:rPr>
+              <w:lastRenderedPageBreak/>
+              <w:t>7</w:t>
+            </w:r>
+          </w:p>
+        </w:tc>
+        <w:tc>
+          <w:tcPr>
+            <w:tcW w:w="5130" w:type="dxa"/>
+          </w:tcPr>
+          <w:p>
+            <w:pPr>
+              <w:pBdr>
+                <w:top w:val="nil"/>
+                <w:left w:val="nil"/>
+                <w:bottom w:val="nil"/>
+                <w:right w:val="nil"/>
+                <w:between w:val="nil"/>
+              </w:pBdr>
+              <w:spacing w:after="0" w:line="240" w:lineRule="auto"/>
+              <w:rPr>
+                <w:rFonts w:ascii="Times New Roman" w:eastAsia="Times New Roman" w:hAnsi="Times New Roman" w:cs="Times New Roman"/>
+                <w:sz w:val="24"/>
+                <w:szCs w:val="24"/>
+              </w:rPr>
+            </w:pPr>
+            <w:r>
+              <w:rPr>
+                <w:rFonts w:ascii="Times New Roman" w:eastAsia="Times New Roman" w:hAnsi="Times New Roman" w:cs="Times New Roman"/>
+                <w:sz w:val="24"/>
+                <w:szCs w:val="24"/>
+              </w:rPr>
+              <w:t>Tests the Print by Dates method</w:t>
+            </w:r>
+          </w:p>
+          <w:p>
+            <w:pPr>
+              <w:pBdr>
+                <w:top w:val="nil"/>
+                <w:left w:val="nil"/>
+                <w:bottom w:val="nil"/>
+                <w:right w:val="nil"/>
+                <w:between w:val="nil"/>
+              </w:pBdr>
+              <w:spacing w:after="0" w:line="240" w:lineRule="auto"/>
+              <w:rPr>
+                <w:rFonts w:ascii="Times New Roman" w:eastAsia="Times New Roman" w:hAnsi="Times New Roman" w:cs="Times New Roman"/>
+                <w:sz w:val="24"/>
+                <w:szCs w:val="24"/>
+              </w:rPr>
+            </w:pPr>
+            <w:r>
+              <w:rPr>
+                <w:b/>
+                <w:bCs/>
+              </w:rPr>
+              <w:t>•</w:t>
+            </w:r>
+            <w:r>
+              <w:rPr>
+                <w:b/>
+                <w:bCs/>
+              </w:rPr>
+              <w:t xml:space="preserve"> Case 1:</w:t>
+            </w:r>
+            <w:r>
+              <w:t xml:space="preserve"> Check if date of Dates is sorted</w:t>
+            </w:r>
+          </w:p>
+          <w:p>
+            <w:pPr>
+              <w:pBdr>
+                <w:top w:val="nil"/>
+                <w:left w:val="nil"/>
+                <w:bottom w:val="nil"/>
+                <w:right w:val="nil"/>
+                <w:between w:val="nil"/>
+              </w:pBdr>
+              <w:spacing w:after="0" w:line="240" w:lineRule="auto"/>
+              <w:rPr>
+                <w:rFonts w:ascii="Times New Roman" w:eastAsia="Times New Roman" w:hAnsi="Times New Roman" w:cs="Times New Roman"/>
+                <w:sz w:val="24"/>
+                <w:szCs w:val="24"/>
+              </w:rPr>
+            </w:pPr>
+            <w:r>
+              <w:rPr>
+                <w:b/>
+                <w:bCs/>
+              </w:rPr>
+              <w:t>•</w:t>
+            </w:r>
+            <w:r>
+              <w:rPr>
+                <w:b/>
+                <w:bCs/>
+              </w:rPr>
+              <w:t xml:space="preserve"> Case 2:</w:t>
+            </w:r>
+            <w:r>
+              <w:t xml:space="preserve"> Check if month of Dates is sorted</w:t>
+            </w:r>
+          </w:p>
+          <w:p>
+            <w:pPr>
+              <w:pBdr>
+                <w:top w:val="nil"/>
+                <w:left w:val="nil"/>
+                <w:bottom w:val="nil"/>
+                <w:right w:val="nil"/>
+                <w:between w:val="nil"/>
+              </w:pBdr>
+              <w:spacing w:after="0" w:line="240" w:lineRule="auto"/>
+              <w:rPr>
+                <w:rFonts w:ascii="Times New Roman" w:eastAsia="Times New Roman" w:hAnsi="Times New Roman" w:cs="Times New Roman"/>
+                <w:sz w:val="24"/>
+                <w:szCs w:val="24"/>
+              </w:rPr>
+            </w:pPr>
+            <w:r>
+              <w:rPr>
+                <w:b/>
+                <w:bCs/>
+              </w:rPr>
+              <w:t>•</w:t>
+            </w:r>
+            <w:r>
+              <w:rPr>
+                <w:b/>
+                <w:bCs/>
+              </w:rPr>
+              <w:t xml:space="preserve"> Case 3:</w:t>
+            </w:r>
+            <w:r>
+              <w:t xml:space="preserve"> Check if year of Dates is sorted</w:t>
+            </w:r>
+          </w:p>
+          <w:p>
+            <w:pPr>
+              <w:pBdr>
+                <w:top w:val="nil"/>
+                <w:left w:val="nil"/>
+                <w:bottom w:val="nil"/>
+                <w:right w:val="nil"/>
+                <w:between w:val="nil"/>
+              </w:pBdr>
+              <w:spacing w:after="0" w:line="240" w:lineRule="auto"/>
+            </w:pPr>
+            <w:r>
+              <w:rPr>
+                <w:b/>
+                <w:bCs/>
+              </w:rPr>
+              <w:t>•</w:t>
+            </w:r>
+            <w:r>
+              <w:rPr>
+                <w:b/>
+                <w:bCs/>
+              </w:rPr>
+              <w:t xml:space="preserve"> Case 4:</w:t>
+            </w:r>
+            <w:r>
+              <w:t xml:space="preserve"> Check if name of accounts is sorted when the date is the same</w:t>
+            </w:r>
+          </w:p>
+        </w:tc>
+        <w:tc>
+          <w:tcPr>
+            <w:tcW w:w="2880" w:type="dxa"/>
+          </w:tcPr>
+          <w:p>
+            <w:pPr>
+              <w:pBdr>
+                <w:top w:val="nil"/>
+                <w:left w:val="nil"/>
+                <w:bottom w:val="nil"/>
+                <w:right w:val="nil"/>
+                <w:between w:val="nil"/>
+              </w:pBdr>
+              <w:spacing w:after="0" w:line="240" w:lineRule="auto"/>
+            </w:pPr>
+            <w:r>
+              <w:t xml:space="preserve">Note: Accounts will be inputted </w:t>
+            </w:r>
+            <w:r>
+              <w:t xml:space="preserve">as a checking </w:t>
+            </w:r>
+            <w:r>
+              <w:t>with the name “C C” with C representing the Nth letter of the alphabet of the Nth account and balance N * 100</w:t>
+            </w:r>
+          </w:p>
+          <w:p>
+            <w:pPr>
+              <w:pBdr>
+                <w:top w:val="nil"/>
+                <w:left w:val="nil"/>
+                <w:bottom w:val="nil"/>
+                <w:right w:val="nil"/>
+                <w:between w:val="nil"/>
+              </w:pBdr>
+              <w:spacing w:after="0" w:line="240" w:lineRule="auto"/>
+            </w:pPr>
+            <w:r>
+              <w:rPr>
+                <w:b/>
+                <w:bCs/>
+              </w:rPr>
+              <w:t>•</w:t>
+            </w:r>
+            <w:r>
+              <w:rPr>
+                <w:b/>
+                <w:bCs/>
+              </w:rPr>
+              <w:t xml:space="preserve"> Case 1:</w:t>
+            </w:r>
+            <w:r>
+              <w:t xml:space="preserve"> create accounts with date 1/1/2000, date 1/3/2000, and date 1/2/2000</w:t>
+            </w:r>
+          </w:p>
+          <w:p>
+            <w:pPr>
+              <w:pBdr>
+                <w:top w:val="nil"/>
+                <w:left w:val="nil"/>
+                <w:bottom w:val="nil"/>
+                <w:right w:val="nil"/>
+                <w:between w:val="nil"/>
+              </w:pBdr>
+              <w:spacing w:after="0" w:line="240" w:lineRule="auto"/>
+            </w:pPr>
+            <w:r>
+              <w:rPr>
+                <w:b/>
+                <w:bCs/>
+              </w:rPr>
+              <w:t>•</w:t>
+            </w:r>
+            <w:r>
+              <w:rPr>
+                <w:b/>
+                <w:bCs/>
+              </w:rPr>
+              <w:t xml:space="preserve"> Case </w:t>
+            </w:r>
+            <w:r>
+              <w:rPr>
+                <w:b/>
+                <w:bCs/>
+              </w:rPr>
+              <w:t>2</w:t>
+            </w:r>
+            <w:r>
+              <w:rPr>
+                <w:b/>
+                <w:bCs/>
+              </w:rPr>
+              <w:t>:</w:t>
+            </w:r>
+            <w:r>
+              <w:t xml:space="preserve"> create accounts with date 1/1/2000, date </w:t>
+            </w:r>
+            <w:r>
+              <w:t>3</w:t>
+            </w:r>
+            <w:r>
+              <w:t>/</w:t>
+            </w:r>
+            <w:r>
+              <w:t>1</w:t>
+            </w:r>
+            <w:r>
+              <w:t xml:space="preserve">/2000, and date </w:t>
+            </w:r>
+            <w:r>
+              <w:t>2</w:t>
+            </w:r>
+            <w:r>
+              <w:t>/</w:t>
+            </w:r>
+            <w:r>
+              <w:t>1</w:t>
+            </w:r>
+            <w:r>
+              <w:t>/2000</w:t>
+            </w:r>
+          </w:p>
+          <w:p>
+            <w:pPr>
+              <w:pBdr>
+                <w:top w:val="nil"/>
+                <w:left w:val="nil"/>
+                <w:bottom w:val="nil"/>
+                <w:right w:val="nil"/>
+                <w:between w:val="nil"/>
+              </w:pBdr>
+              <w:spacing w:after="0" w:line="240" w:lineRule="auto"/>
+            </w:pPr>
+            <w:r>
+              <w:rPr>
+                <w:b/>
+                <w:bCs/>
+              </w:rPr>
+              <w:t>•</w:t>
+            </w:r>
+            <w:r>
+              <w:rPr>
+                <w:b/>
+                <w:bCs/>
+              </w:rPr>
+              <w:t xml:space="preserve"> Case </w:t>
+            </w:r>
+            <w:r>
+              <w:rPr>
+                <w:b/>
+                <w:bCs/>
+              </w:rPr>
+              <w:t>3</w:t>
+            </w:r>
+            <w:r>
+              <w:rPr>
+                <w:b/>
+                <w:bCs/>
+              </w:rPr>
+              <w:t>:</w:t>
+            </w:r>
+            <w:r>
+              <w:t xml:space="preserve"> create accounts with date 1/1/2000, date 1/</w:t>
+            </w:r>
+            <w:r>
+              <w:t>1</w:t>
+            </w:r>
+            <w:r>
+              <w:t>/200</w:t>
+            </w:r>
+            <w:r>
+              <w:t>2</w:t>
+            </w:r>
+            <w:r>
+              <w:t>, and date 1/</w:t>
+            </w:r>
+            <w:r>
+              <w:t>1</w:t>
+            </w:r>
+            <w:r>
+              <w:t>/200</w:t>
+            </w:r>
+            <w:r>
+              <w:t>1</w:t>
+            </w:r>
+          </w:p>
+          <w:p>
+            <w:pPr>
+              <w:pBdr>
+                <w:top w:val="nil"/>
+                <w:left w:val="nil"/>
+                <w:bottom w:val="nil"/>
+                <w:right w:val="nil"/>
+                <w:between w:val="nil"/>
+              </w:pBdr>
+              <w:spacing w:after="0" w:line="240" w:lineRule="auto"/>
+              <w:rPr>
+                <w:rFonts w:ascii="Times New Roman" w:eastAsia="Times New Roman" w:hAnsi="Times New Roman" w:cs="Times New Roman"/>
+                <w:sz w:val="24"/>
+                <w:szCs w:val="24"/>
+              </w:rPr>
+            </w:pPr>
+            <w:r>
+              <w:rPr>
+                <w:b/>
+                <w:bCs/>
+              </w:rPr>
+              <w:t>•</w:t>
+            </w:r>
+            <w:r>
+              <w:rPr>
+                <w:b/>
+                <w:bCs/>
+              </w:rPr>
+              <w:t xml:space="preserve"> Case </w:t>
+            </w:r>
+            <w:r>
+              <w:rPr>
+                <w:b/>
+                <w:bCs/>
+              </w:rPr>
+              <w:t>4</w:t>
+            </w:r>
+            <w:r>
+              <w:rPr>
+                <w:b/>
+                <w:bCs/>
+              </w:rPr>
+              <w:t>:</w:t>
+            </w:r>
+            <w:r>
+              <w:t xml:space="preserve"> create accounts with date 1/1/2000, date 1/</w:t>
+            </w:r>
+            <w:r>
+              <w:t>1</w:t>
+            </w:r>
+            <w:r>
+              <w:t>/2000, and date 1/</w:t>
+            </w:r>
+            <w:r>
+              <w:t>1</w:t>
+            </w:r>
+            <w:r>
+              <w:t>/2000</w:t>
+            </w:r>
+          </w:p>
+        </w:tc>
+        <w:tc>
+          <w:tcPr>
+            <w:tcW w:w="2610" w:type="dxa"/>
+          </w:tcPr>
+          <w:p>
+            <w:pPr>
+              <w:pBdr>
+                <w:top w:val="nil"/>
+                <w:left w:val="nil"/>
+                <w:bottom w:val="nil"/>
+                <w:right w:val="nil"/>
+                <w:between w:val="nil"/>
+              </w:pBdr>
+              <w:spacing w:after="0" w:line="240" w:lineRule="auto"/>
+            </w:pPr>
+            <w:r>
+              <w:t>The result for all cases is expected to be the first account made, the third account made, then the second account made</w:t>
+            </w:r>
+          </w:p>
+          <w:p>
+            <w:pPr>
+              <w:pBdr>
+                <w:top w:val="nil"/>
+                <w:left w:val="nil"/>
+                <w:bottom w:val="nil"/>
+                <w:right w:val="nil"/>
+                <w:between w:val="nil"/>
+              </w:pBdr>
+              <w:spacing w:after="0" w:line="240" w:lineRule="auto"/>
+              <w:rPr>
+                <w:b/>
+                <w:bCs/>
+              </w:rPr>
+            </w:pPr>
+          </w:p>
+        </w:tc>
+      </w:tr>
+      <w:tr>
+        <w:trPr>
+          <w:trHeight w:val="1970"/>
+        </w:trPr>
+        <w:tc>
+          <w:tcPr>
+            <w:tcW w:w="895" w:type="dxa"/>
+          </w:tcPr>
+          <w:p>
+            <w:pPr>
+              <w:pBdr>
+                <w:top w:val="nil"/>
+                <w:left w:val="nil"/>
+                <w:bottom w:val="nil"/>
+                <w:right w:val="nil"/>
+                <w:between w:val="nil"/>
+              </w:pBdr>
+              <w:spacing w:after="0" w:line="240" w:lineRule="auto"/>
+              <w:jc w:val="center"/>
+              <w:rPr>
+                <w:rFonts w:ascii="Times New Roman" w:eastAsia="Times New Roman" w:hAnsi="Times New Roman" w:cs="Times New Roman"/>
+                <w:sz w:val="24"/>
+                <w:szCs w:val="24"/>
+              </w:rPr>
+            </w:pPr>
+            <w:r>
+              <w:rPr>
+                <w:rFonts w:ascii="Times New Roman" w:eastAsia="Times New Roman" w:hAnsi="Times New Roman" w:cs="Times New Roman"/>
+                <w:sz w:val="24"/>
+                <w:szCs w:val="24"/>
+              </w:rPr>
+              <w:t>8</w:t>
+            </w:r>
+            <w:bookmarkStart w:id="0" w:name="_GoBack"/>
+            <w:bookmarkEnd w:id="0"/>
+          </w:p>
+        </w:tc>
+        <w:tc>
+          <w:tcPr>
+            <w:tcW w:w="5130" w:type="dxa"/>
+          </w:tcPr>
+          <w:p>
+            <w:pPr>
+              <w:pBdr>
+                <w:top w:val="nil"/>
+                <w:left w:val="nil"/>
+                <w:bottom w:val="nil"/>
+                <w:right w:val="nil"/>
+                <w:between w:val="nil"/>
+              </w:pBdr>
+              <w:spacing w:after="0" w:line="240" w:lineRule="auto"/>
+              <w:rPr>
+                <w:rFonts w:ascii="Times New Roman" w:eastAsia="Times New Roman" w:hAnsi="Times New Roman" w:cs="Times New Roman"/>
+                <w:sz w:val="24"/>
+                <w:szCs w:val="24"/>
+              </w:rPr>
+            </w:pPr>
+            <w:r>
+              <w:rPr>
+                <w:rFonts w:ascii="Times New Roman" w:eastAsia="Times New Roman" w:hAnsi="Times New Roman" w:cs="Times New Roman"/>
+                <w:sz w:val="24"/>
+                <w:szCs w:val="24"/>
+              </w:rPr>
+              <w:t>Tests the Print by Name method</w:t>
+            </w:r>
+          </w:p>
+          <w:p>
+            <w:pPr>
+              <w:pBdr>
+                <w:top w:val="nil"/>
+                <w:left w:val="nil"/>
+                <w:bottom w:val="nil"/>
+                <w:right w:val="nil"/>
+                <w:between w:val="nil"/>
+              </w:pBdr>
+              <w:spacing w:after="0" w:line="240" w:lineRule="auto"/>
+              <w:rPr>
+                <w:rFonts w:ascii="Times New Roman" w:eastAsia="Times New Roman" w:hAnsi="Times New Roman" w:cs="Times New Roman"/>
+                <w:sz w:val="24"/>
+                <w:szCs w:val="24"/>
+              </w:rPr>
+            </w:pPr>
+            <w:r>
+              <w:rPr>
+                <w:b/>
+                <w:bCs/>
+              </w:rPr>
+              <w:t>•</w:t>
+            </w:r>
+            <w:r>
+              <w:rPr>
+                <w:b/>
+                <w:bCs/>
+              </w:rPr>
+              <w:t xml:space="preserve"> Case 1:</w:t>
+            </w:r>
+            <w:r>
+              <w:t xml:space="preserve"> Check if </w:t>
+            </w:r>
+            <w:r>
+              <w:t>first name</w:t>
+            </w:r>
+            <w:r>
+              <w:t xml:space="preserve"> of </w:t>
+            </w:r>
+            <w:r>
+              <w:t>names</w:t>
+            </w:r>
+            <w:r>
+              <w:t xml:space="preserve"> is sorted</w:t>
+            </w:r>
+          </w:p>
+          <w:p>
+            <w:pPr>
+              <w:pBdr>
+                <w:top w:val="nil"/>
+                <w:left w:val="nil"/>
+                <w:bottom w:val="nil"/>
+                <w:right w:val="nil"/>
+                <w:between w:val="nil"/>
+              </w:pBdr>
+              <w:spacing w:after="0" w:line="240" w:lineRule="auto"/>
+              <w:rPr>
+                <w:rFonts w:ascii="Times New Roman" w:eastAsia="Times New Roman" w:hAnsi="Times New Roman" w:cs="Times New Roman"/>
+                <w:sz w:val="24"/>
+                <w:szCs w:val="24"/>
+              </w:rPr>
+            </w:pPr>
+            <w:r>
+              <w:rPr>
+                <w:b/>
+                <w:bCs/>
+              </w:rPr>
+              <w:t>•</w:t>
+            </w:r>
+            <w:r>
+              <w:rPr>
+                <w:b/>
+                <w:bCs/>
+              </w:rPr>
+              <w:t xml:space="preserve"> Case 2:</w:t>
+            </w:r>
+            <w:r>
+              <w:t xml:space="preserve"> Check if </w:t>
+            </w:r>
+            <w:r>
+              <w:t>last name of names is sorted</w:t>
+            </w:r>
+          </w:p>
+          <w:p>
+            <w:pPr>
+              <w:pBdr>
+                <w:top w:val="nil"/>
+                <w:left w:val="nil"/>
+                <w:bottom w:val="nil"/>
+                <w:right w:val="nil"/>
+                <w:between w:val="nil"/>
+              </w:pBdr>
+              <w:spacing w:after="0" w:line="240" w:lineRule="auto"/>
+              <w:rPr>
+                <w:rFonts w:ascii="Times New Roman" w:eastAsia="Times New Roman" w:hAnsi="Times New Roman" w:cs="Times New Roman"/>
+                <w:sz w:val="24"/>
+                <w:szCs w:val="24"/>
+              </w:rPr>
+            </w:pPr>
+          </w:p>
+          <w:p>
+            <w:pPr>
+              <w:pBdr>
+                <w:top w:val="nil"/>
+                <w:left w:val="nil"/>
+                <w:bottom w:val="nil"/>
+                <w:right w:val="nil"/>
+                <w:between w:val="nil"/>
+              </w:pBdr>
+              <w:spacing w:after="0" w:line="240" w:lineRule="auto"/>
+              <w:rPr>
+                <w:rFonts w:ascii="Times New Roman" w:eastAsia="Times New Roman" w:hAnsi="Times New Roman" w:cs="Times New Roman"/>
+                <w:sz w:val="24"/>
+                <w:szCs w:val="24"/>
+              </w:rPr>
+            </w:pPr>
+          </w:p>
+        </w:tc>
+        <w:tc>
+          <w:tcPr>
+            <w:tcW w:w="2880" w:type="dxa"/>
+          </w:tcPr>
+          <w:p>
+            <w:pPr>
+              <w:pBdr>
+                <w:top w:val="nil"/>
+                <w:left w:val="nil"/>
+                <w:bottom w:val="nil"/>
+                <w:right w:val="nil"/>
+                <w:between w:val="nil"/>
+              </w:pBdr>
+              <w:spacing w:after="0" w:line="240" w:lineRule="auto"/>
+            </w:pPr>
+            <w:r>
+              <w:t>Note: Accounts will be inputted as a checking with the name “C C” with C representing the Nth letter of the alphabet of the Nth account and balance N * 100</w:t>
+            </w:r>
+          </w:p>
+          <w:p>
+            <w:pPr>
+              <w:pBdr>
+                <w:top w:val="nil"/>
+                <w:left w:val="nil"/>
+                <w:bottom w:val="nil"/>
+                <w:right w:val="nil"/>
+                <w:between w:val="nil"/>
+              </w:pBdr>
+              <w:spacing w:after="0" w:line="240" w:lineRule="auto"/>
+            </w:pPr>
+            <w:r>
+              <w:rPr>
+                <w:b/>
+                <w:bCs/>
+              </w:rPr>
+              <w:t>•</w:t>
+            </w:r>
+            <w:r>
+              <w:rPr>
+                <w:b/>
+                <w:bCs/>
+              </w:rPr>
+              <w:t xml:space="preserve"> Case 1:</w:t>
+            </w:r>
+            <w:r>
+              <w:t xml:space="preserve"> create accounts with </w:t>
+            </w:r>
+            <w:r>
+              <w:t>names:</w:t>
+            </w:r>
+            <w:r>
+              <w:t xml:space="preserve"> </w:t>
+            </w:r>
+            <w:r>
+              <w:t>“a a”</w:t>
+            </w:r>
+            <w:r>
+              <w:t xml:space="preserve">, </w:t>
+            </w:r>
+            <w:r>
+              <w:t>“c a”, and “b a”</w:t>
+            </w:r>
+          </w:p>
+          <w:p>
+            <w:pPr>
+              <w:pBdr>
+                <w:top w:val="nil"/>
+                <w:left w:val="nil"/>
+                <w:bottom w:val="nil"/>
+                <w:right w:val="nil"/>
+                <w:between w:val="nil"/>
+              </w:pBdr>
+              <w:spacing w:after="0" w:line="240" w:lineRule="auto"/>
+            </w:pPr>
+            <w:r>
+              <w:rPr>
+                <w:b/>
+                <w:bCs/>
+              </w:rPr>
+              <w:t>•</w:t>
+            </w:r>
+            <w:r>
+              <w:rPr>
+                <w:b/>
+                <w:bCs/>
+              </w:rPr>
+              <w:t xml:space="preserve"> Case 2:</w:t>
+            </w:r>
+            <w:r>
+              <w:t xml:space="preserve"> create accounts with </w:t>
+            </w:r>
+            <w:r>
+              <w:t>names: “a a”, “a c”, and “a b”</w:t>
+            </w:r>
+          </w:p>
+        </w:tc>
+        <w:tc>
+          <w:tcPr>
+            <w:tcW w:w="2610" w:type="dxa"/>
+          </w:tcPr>
+          <w:p>
+            <w:pPr>
+              <w:pBdr>
+                <w:top w:val="nil"/>
+                <w:left w:val="nil"/>
+                <w:bottom w:val="nil"/>
+                <w:right w:val="nil"/>
+                <w:between w:val="nil"/>
+              </w:pBdr>
+              <w:spacing w:after="0" w:line="240" w:lineRule="auto"/>
+            </w:pPr>
+            <w:r>
+              <w:t>The result for all cases is expected to be the first account made, the third account made, then the second account made</w:t>
+            </w:r>
+          </w:p>
+          <w:p>
+            <w:pPr>
+              <w:pBdr>
+                <w:top w:val="nil"/>
+                <w:left w:val="nil"/>
+                <w:bottom w:val="nil"/>
+                <w:right w:val="nil"/>
+                <w:between w:val="nil"/>
+              </w:pBdr>
+              <w:spacing w:after="0" w:line="240" w:lineRule="auto"/>
+              <w:rPr>
+                <w:b/>
+                <w:bCs/>
+              </w:rPr>
+            </w:pPr>
           </w:p>
         </w:tc>
       </w:tr>
@@ -4551,6 +7601,127 @@
     </w:sectPr>
   </w:body>
 </w:document>
+</file>
+
+<file path=word/numbering.xml><?xml version="1.0" encoding="utf-8"?>
+<w:numbering xmlns:wpc="http://schemas.microsoft.com/office/word/2010/wordprocessingCanvas" xmlns:cx="http://schemas.microsoft.com/office/drawing/2014/chartex" xmlns:cx1="http://schemas.microsoft.com/office/drawing/2015/9/8/chartex" xmlns:cx2="http://schemas.microsoft.com/office/drawing/2015/10/21/chartex" xmlns:cx3="http://schemas.microsoft.com/office/drawing/2016/5/9/chartex" xmlns:cx4="http://schemas.microsoft.com/office/drawing/2016/5/10/chartex" xmlns:cx5="http://schemas.microsoft.com/office/drawing/2016/5/11/chartex" xmlns:cx6="http://schemas.microsoft.com/office/drawing/2016/5/12/chartex" xmlns:cx7="http://schemas.microsoft.com/office/drawing/2016/5/13/chartex" xmlns:cx8="http://schemas.microsoft.com/office/drawing/2016/5/14/chartex" xmlns:mc="http://schemas.openxmlformats.org/markup-compatibility/2006" xmlns:aink="http://schemas.microsoft.com/office/drawing/2016/ink" xmlns:am3d="http://schemas.microsoft.com/office/drawing/2017/model3d" xmlns:o="urn:schemas-microsoft-com:office:office" xmlns:r="http://schemas.openxmlformats.org/officeDocument/2006/relationships" xmlns:m="http://schemas.openxmlformats.org/officeDocument/2006/math" xmlns:v="urn:schemas-microsoft-com:vml" xmlns:wp14="http://schemas.microsoft.com/office/word/2010/wordprocessingDrawing" xmlns:wp="http://schemas.openxmlformats.org/drawingml/2006/wordprocessingDrawing" xmlns:w10="urn:schemas-microsoft-com:office:word" xmlns:w="http://schemas.openxmlformats.org/wordprocessingml/2006/main" xmlns:w14="http://schemas.microsoft.com/office/word/2010/wordml" xmlns:w15="http://schemas.microsoft.com/office/word/2012/wordml" xmlns:w16cid="http://schemas.microsoft.com/office/word/2016/wordml/cid" xmlns:w16se="http://schemas.microsoft.com/office/word/2015/wordml/symex" xmlns:wpg="http://schemas.microsoft.com/office/word/2010/wordprocessingGroup" xmlns:wpi="http://schemas.microsoft.com/office/word/2010/wordprocessingInk" xmlns:wne="http://schemas.microsoft.com/office/word/2006/wordml" xmlns:wps="http://schemas.microsoft.com/office/word/2010/wordprocessingShape" mc:Ignorable="w14 w15 w16se w16cid wp14">
+  <w:abstractNum w:abstractNumId="0" w15:restartNumberingAfterBreak="0">
+    <w:nsid w:val="59561017"/>
+    <w:multiLevelType w:val="hybridMultilevel"/>
+    <w:tmpl w:val="D3865E64"/>
+    <w:lvl w:ilvl="0" w:tplc="04090001">
+      <w:start w:val="1"/>
+      <w:numFmt w:val="bullet"/>
+      <w:lvlText w:val=""/>
+      <w:lvlJc w:val="left"/>
+      <w:pPr>
+        <w:ind w:left="720" w:hanging="360"/>
+      </w:pPr>
+      <w:rPr>
+        <w:rFonts w:ascii="Symbol" w:hAnsi="Symbol" w:hint="default"/>
+      </w:rPr>
+    </w:lvl>
+    <w:lvl w:ilvl="1" w:tplc="04090003" w:tentative="1">
+      <w:start w:val="1"/>
+      <w:numFmt w:val="bullet"/>
+      <w:lvlText w:val="o"/>
+      <w:lvlJc w:val="left"/>
+      <w:pPr>
+        <w:ind w:left="1440" w:hanging="360"/>
+      </w:pPr>
+      <w:rPr>
+        <w:rFonts w:ascii="Courier New" w:hAnsi="Courier New" w:cs="Courier New" w:hint="default"/>
+      </w:rPr>
+    </w:lvl>
+    <w:lvl w:ilvl="2" w:tplc="04090005" w:tentative="1">
+      <w:start w:val="1"/>
+      <w:numFmt w:val="bullet"/>
+      <w:lvlText w:val=""/>
+      <w:lvlJc w:val="left"/>
+      <w:pPr>
+        <w:ind w:left="2160" w:hanging="360"/>
+      </w:pPr>
+      <w:rPr>
+        <w:rFonts w:ascii="Wingdings" w:hAnsi="Wingdings" w:hint="default"/>
+      </w:rPr>
+    </w:lvl>
+    <w:lvl w:ilvl="3" w:tplc="04090001" w:tentative="1">
+      <w:start w:val="1"/>
+      <w:numFmt w:val="bullet"/>
+      <w:lvlText w:val=""/>
+      <w:lvlJc w:val="left"/>
+      <w:pPr>
+        <w:ind w:left="2880" w:hanging="360"/>
+      </w:pPr>
+      <w:rPr>
+        <w:rFonts w:ascii="Symbol" w:hAnsi="Symbol" w:hint="default"/>
+      </w:rPr>
+    </w:lvl>
+    <w:lvl w:ilvl="4" w:tplc="04090003" w:tentative="1">
+      <w:start w:val="1"/>
+      <w:numFmt w:val="bullet"/>
+      <w:lvlText w:val="o"/>
+      <w:lvlJc w:val="left"/>
+      <w:pPr>
+        <w:ind w:left="3600" w:hanging="360"/>
+      </w:pPr>
+      <w:rPr>
+        <w:rFonts w:ascii="Courier New" w:hAnsi="Courier New" w:cs="Courier New" w:hint="default"/>
+      </w:rPr>
+    </w:lvl>
+    <w:lvl w:ilvl="5" w:tplc="04090005" w:tentative="1">
+      <w:start w:val="1"/>
+      <w:numFmt w:val="bullet"/>
+      <w:lvlText w:val=""/>
+      <w:lvlJc w:val="left"/>
+      <w:pPr>
+        <w:ind w:left="4320" w:hanging="360"/>
+      </w:pPr>
+      <w:rPr>
+        <w:rFonts w:ascii="Wingdings" w:hAnsi="Wingdings" w:hint="default"/>
+      </w:rPr>
+    </w:lvl>
+    <w:lvl w:ilvl="6" w:tplc="04090001" w:tentative="1">
+      <w:start w:val="1"/>
+      <w:numFmt w:val="bullet"/>
+      <w:lvlText w:val=""/>
+      <w:lvlJc w:val="left"/>
+      <w:pPr>
+        <w:ind w:left="5040" w:hanging="360"/>
+      </w:pPr>
+      <w:rPr>
+        <w:rFonts w:ascii="Symbol" w:hAnsi="Symbol" w:hint="default"/>
+      </w:rPr>
+    </w:lvl>
+    <w:lvl w:ilvl="7" w:tplc="04090003" w:tentative="1">
+      <w:start w:val="1"/>
+      <w:numFmt w:val="bullet"/>
+      <w:lvlText w:val="o"/>
+      <w:lvlJc w:val="left"/>
+      <w:pPr>
+        <w:ind w:left="5760" w:hanging="360"/>
+      </w:pPr>
+      <w:rPr>
+        <w:rFonts w:ascii="Courier New" w:hAnsi="Courier New" w:cs="Courier New" w:hint="default"/>
+      </w:rPr>
+    </w:lvl>
+    <w:lvl w:ilvl="8" w:tplc="04090005" w:tentative="1">
+      <w:start w:val="1"/>
+      <w:numFmt w:val="bullet"/>
+      <w:lvlText w:val=""/>
+      <w:lvlJc w:val="left"/>
+      <w:pPr>
+        <w:ind w:left="6480" w:hanging="360"/>
+      </w:pPr>
+      <w:rPr>
+        <w:rFonts w:ascii="Wingdings" w:hAnsi="Wingdings" w:hint="default"/>
+      </w:rPr>
+    </w:lvl>
+  </w:abstractNum>
+  <w:num w:numId="1">
+    <w:abstractNumId w:val="0"/>
+  </w:num>
+</w:numbering>
 </file>
 
 <file path=word/styles.xml><?xml version="1.0" encoding="utf-8"?>
@@ -4951,7 +8122,7 @@
   <w:style w:type="paragraph" w:default="1" w:styleId="Normal">
     <w:name w:val="Normal"/>
     <w:qFormat/>
-    <w:rsid w:val="00BE49FE"/>
+    <w:rsid w:val="0063379F"/>
     <w:pPr>
       <w:spacing w:after="200" w:line="276" w:lineRule="auto"/>
     </w:pPr>
@@ -4985,6 +8156,17 @@
     <w:uiPriority w:val="99"/>
     <w:semiHidden/>
     <w:unhideWhenUsed/>
+  </w:style>
+  <w:style w:type="paragraph" w:styleId="ListParagraph">
+    <w:name w:val="List Paragraph"/>
+    <w:basedOn w:val="Normal"/>
+    <w:uiPriority w:val="34"/>
+    <w:qFormat/>
+    <w:rsid w:val="00042A50"/>
+    <w:pPr>
+      <w:ind w:left="720"/>
+      <w:contextualSpacing/>
+    </w:pPr>
   </w:style>
 </w:styles>
 </file>

</xml_diff>